<commit_message>
updated to get the table references to not be bold.
</commit_message>
<xml_diff>
--- a/rmd/draft_template.docx
+++ b/rmd/draft_template.docx
@@ -990,7 +990,7 @@
   <w:abstractNum w:abstractNumId="0" w15:restartNumberingAfterBreak="0">
     <w:nsid w:val="FFFFFF7C"/>
     <w:multiLevelType w:val="singleLevel"/>
-    <w:tmpl w:val="DEDC1B78"/>
+    <w:tmpl w:val="09F454EA"/>
     <w:lvl w:ilvl="0">
       <w:start w:val="1"/>
       <w:numFmt w:val="decimal"/>
@@ -1007,7 +1007,7 @@
   <w:abstractNum w:abstractNumId="1" w15:restartNumberingAfterBreak="0">
     <w:nsid w:val="FFFFFF7D"/>
     <w:multiLevelType w:val="singleLevel"/>
-    <w:tmpl w:val="69B474C4"/>
+    <w:tmpl w:val="CC0EE74C"/>
     <w:lvl w:ilvl="0">
       <w:start w:val="1"/>
       <w:numFmt w:val="decimal"/>
@@ -1024,7 +1024,7 @@
   <w:abstractNum w:abstractNumId="2" w15:restartNumberingAfterBreak="0">
     <w:nsid w:val="FFFFFF7E"/>
     <w:multiLevelType w:val="singleLevel"/>
-    <w:tmpl w:val="0622AD92"/>
+    <w:tmpl w:val="0420A664"/>
     <w:lvl w:ilvl="0">
       <w:start w:val="1"/>
       <w:numFmt w:val="decimal"/>
@@ -1041,7 +1041,7 @@
   <w:abstractNum w:abstractNumId="3" w15:restartNumberingAfterBreak="0">
     <w:nsid w:val="FFFFFF7F"/>
     <w:multiLevelType w:val="singleLevel"/>
-    <w:tmpl w:val="8A6E476A"/>
+    <w:tmpl w:val="7ECC004E"/>
     <w:lvl w:ilvl="0">
       <w:start w:val="1"/>
       <w:numFmt w:val="decimal"/>
@@ -1058,7 +1058,7 @@
   <w:abstractNum w:abstractNumId="4" w15:restartNumberingAfterBreak="0">
     <w:nsid w:val="FFFFFF80"/>
     <w:multiLevelType w:val="singleLevel"/>
-    <w:tmpl w:val="66123402"/>
+    <w:tmpl w:val="58A63B4A"/>
     <w:lvl w:ilvl="0">
       <w:start w:val="1"/>
       <w:numFmt w:val="bullet"/>
@@ -1078,7 +1078,7 @@
   <w:abstractNum w:abstractNumId="5" w15:restartNumberingAfterBreak="0">
     <w:nsid w:val="FFFFFF81"/>
     <w:multiLevelType w:val="singleLevel"/>
-    <w:tmpl w:val="DBA87C56"/>
+    <w:tmpl w:val="F202CB6A"/>
     <w:lvl w:ilvl="0">
       <w:start w:val="1"/>
       <w:numFmt w:val="bullet"/>
@@ -1098,7 +1098,7 @@
   <w:abstractNum w:abstractNumId="6" w15:restartNumberingAfterBreak="0">
     <w:nsid w:val="FFFFFF82"/>
     <w:multiLevelType w:val="singleLevel"/>
-    <w:tmpl w:val="795AFD58"/>
+    <w:tmpl w:val="E258E5BC"/>
     <w:lvl w:ilvl="0">
       <w:start w:val="1"/>
       <w:numFmt w:val="bullet"/>
@@ -1118,7 +1118,7 @@
   <w:abstractNum w:abstractNumId="7" w15:restartNumberingAfterBreak="0">
     <w:nsid w:val="FFFFFF83"/>
     <w:multiLevelType w:val="singleLevel"/>
-    <w:tmpl w:val="63A62D2C"/>
+    <w:tmpl w:val="ACBEA40C"/>
     <w:lvl w:ilvl="0">
       <w:start w:val="1"/>
       <w:numFmt w:val="bullet"/>
@@ -1138,7 +1138,7 @@
   <w:abstractNum w:abstractNumId="8" w15:restartNumberingAfterBreak="0">
     <w:nsid w:val="FFFFFF88"/>
     <w:multiLevelType w:val="singleLevel"/>
-    <w:tmpl w:val="82881832"/>
+    <w:tmpl w:val="D5F265EC"/>
     <w:lvl w:ilvl="0">
       <w:start w:val="1"/>
       <w:numFmt w:val="decimal"/>
@@ -1155,7 +1155,7 @@
   <w:abstractNum w:abstractNumId="9" w15:restartNumberingAfterBreak="0">
     <w:nsid w:val="FFFFFF89"/>
     <w:multiLevelType w:val="singleLevel"/>
-    <w:tmpl w:val="99D61F98"/>
+    <w:tmpl w:val="DAC69A8E"/>
     <w:lvl w:ilvl="0">
       <w:start w:val="1"/>
       <w:numFmt w:val="bullet"/>
@@ -2158,7 +2158,7 @@
   <w:style w:type="paragraph" w:customStyle="1" w:styleId="TableCaption">
     <w:name w:val="Table Caption"/>
     <w:basedOn w:val="Caption"/>
-    <w:rsid w:val="00CD1236"/>
+    <w:rsid w:val="00B31696"/>
     <w:pPr>
       <w:keepNext/>
     </w:pPr>

</xml_diff>

<commit_message>
updated for -9999 omits before user perception and hma calcs.
</commit_message>
<xml_diff>
--- a/rmd/draft_template.docx
+++ b/rmd/draft_template.docx
@@ -423,43 +423,24 @@
       </w:r>
     </w:p>
     <w:p>
-      <w:pPr>
-        <w:pStyle w:val="BodyText"/>
-        <w:rPr>
-          <w:rFonts w:cs="Arial"/>
-        </w:rPr>
-      </w:pPr>
-      <w:r>
-        <w:rPr>
-          <w:rFonts w:cs="Arial"/>
-        </w:rPr>
+      <w:r>
         <w:t xml:space="preserve">When you click the </w:t>
       </w:r>
       <w:r>
         <w:rPr>
-          <w:rFonts w:cs="Arial"/>
           <w:b/>
         </w:rPr>
         <w:t>Knit</w:t>
       </w:r>
       <w:r>
-        <w:rPr>
-          <w:rFonts w:cs="Arial"/>
-        </w:rPr>
         <w:t xml:space="preserve"> </w:t>
       </w:r>
       <w:proofErr w:type="gramStart"/>
       <w:r>
-        <w:rPr>
-          <w:rFonts w:cs="Arial"/>
-        </w:rPr>
         <w:t>button</w:t>
       </w:r>
       <w:proofErr w:type="gramEnd"/>
       <w:r>
-        <w:rPr>
-          <w:rFonts w:cs="Arial"/>
-        </w:rPr>
         <w:t xml:space="preserve"> a document will be generated that includes both content as well as the output of any embedded R code chunks within the document. You can embed an R code chunk like this:</w:t>
       </w:r>
     </w:p>
@@ -487,9 +468,17 @@
           <w:noProof/>
         </w:rPr>
         <w:drawing>
-          <wp:inline distT="0" distB="0" distL="0" distR="0" wp14:anchorId="7A0DCE50" wp14:editId="47F61AE6">
-            <wp:extent cx="5547360" cy="4404360"/>
+          <wp:anchor distT="0" distB="0" distL="114300" distR="114300" simplePos="0" relativeHeight="251658240" behindDoc="0" locked="0" layoutInCell="1" allowOverlap="1" wp14:anchorId="7A0DCE50" wp14:editId="2A84DDA8">
+            <wp:simplePos x="0" y="0"/>
+            <wp:positionH relativeFrom="column">
+              <wp:posOffset>0</wp:posOffset>
+            </wp:positionH>
+            <wp:positionV relativeFrom="paragraph">
+              <wp:posOffset>3810</wp:posOffset>
+            </wp:positionV>
+            <wp:extent cx="5550408" cy="4407408"/>
             <wp:effectExtent l="0" t="0" r="0" b="0"/>
+            <wp:wrapTopAndBottom/>
             <wp:docPr id="1" name="Picture"/>
             <wp:cNvGraphicFramePr/>
             <a:graphic xmlns:a="http://schemas.openxmlformats.org/drawingml/2006/main">
@@ -502,7 +491,13 @@
                     </pic:cNvPicPr>
                   </pic:nvPicPr>
                   <pic:blipFill>
-                    <a:blip r:embed="rId10"/>
+                    <a:blip r:embed="rId10">
+                      <a:extLst>
+                        <a:ext uri="{28A0092B-C50C-407E-A947-70E740481C1C}">
+                          <a14:useLocalDpi xmlns:a14="http://schemas.microsoft.com/office/drawing/2010/main" val="0"/>
+                        </a:ext>
+                      </a:extLst>
+                    </a:blip>
                     <a:stretch>
                       <a:fillRect/>
                     </a:stretch>
@@ -510,7 +505,7 @@
                   <pic:spPr bwMode="auto">
                     <a:xfrm>
                       <a:off x="0" y="0"/>
-                      <a:ext cx="5547965" cy="4404840"/>
+                      <a:ext cx="5550408" cy="4407408"/>
                     </a:xfrm>
                     <a:prstGeom prst="rect">
                       <a:avLst/>
@@ -525,7 +520,13 @@
                 </pic:pic>
               </a:graphicData>
             </a:graphic>
-          </wp:inline>
+            <wp14:sizeRelH relativeFrom="margin">
+              <wp14:pctWidth>0</wp14:pctWidth>
+            </wp14:sizeRelH>
+            <wp14:sizeRelV relativeFrom="margin">
+              <wp14:pctHeight>0</wp14:pctHeight>
+            </wp14:sizeRelV>
+          </wp:anchor>
         </w:drawing>
       </w:r>
     </w:p>
@@ -580,7 +581,13 @@
         <w:rPr>
           <w:rFonts w:cs="Arial"/>
         </w:rPr>
-        <w:t xml:space="preserve">: </w:t>
+        <w:t>.</w:t>
+      </w:r>
+      <w:r>
+        <w:rPr>
+          <w:rFonts w:cs="Arial"/>
+        </w:rPr>
+        <w:t xml:space="preserve"> </w:t>
       </w:r>
       <w:r>
         <w:rPr>
@@ -650,19 +657,317 @@
     </w:p>
     <w:p>
       <w:pPr>
-        <w:pStyle w:val="TableCaption"/>
-      </w:pPr>
-      <w:r>
-        <w:t>t</w:t>
-      </w:r>
+        <w:pStyle w:val="Caption"/>
+        <w:keepNext/>
+      </w:pPr>
+      <w:r>
+        <w:t xml:space="preserve">Table </w:t>
+      </w:r>
+      <w:fldSimple w:instr=" SEQ Table \* ARABIC ">
+        <w:r>
+          <w:rPr>
+            <w:noProof/>
+          </w:rPr>
+          <w:t>1</w:t>
+        </w:r>
+      </w:fldSimple>
+      <w:r>
+        <w:t xml:space="preserve">. </w:t>
+      </w:r>
+    </w:p>
+    <w:tbl>
+      <w:tblPr>
+        <w:tblStyle w:val="TableGrid"/>
+        <w:tblW w:w="0" w:type="auto"/>
+        <w:tblLook w:val="04A0" w:firstRow="1" w:lastRow="0" w:firstColumn="1" w:lastColumn="0" w:noHBand="0" w:noVBand="1"/>
+      </w:tblPr>
+      <w:tblGrid>
+        <w:gridCol w:w="1870"/>
+        <w:gridCol w:w="1870"/>
+        <w:gridCol w:w="1870"/>
+        <w:gridCol w:w="1870"/>
+        <w:gridCol w:w="1870"/>
+      </w:tblGrid>
+      <w:tr>
+        <w:tc>
+          <w:tcPr>
+            <w:tcW w:w="1870" w:type="dxa"/>
+          </w:tcPr>
+          <w:p>
+            <w:pPr>
+              <w:pStyle w:val="BodyText"/>
+              <w:rPr>
+                <w:rFonts w:cs="Arial"/>
+              </w:rPr>
+            </w:pPr>
+          </w:p>
+        </w:tc>
+        <w:tc>
+          <w:tcPr>
+            <w:tcW w:w="1870" w:type="dxa"/>
+          </w:tcPr>
+          <w:p>
+            <w:pPr>
+              <w:pStyle w:val="BodyText"/>
+              <w:rPr>
+                <w:rFonts w:cs="Arial"/>
+              </w:rPr>
+            </w:pPr>
+          </w:p>
+        </w:tc>
+        <w:tc>
+          <w:tcPr>
+            <w:tcW w:w="1870" w:type="dxa"/>
+          </w:tcPr>
+          <w:p>
+            <w:pPr>
+              <w:pStyle w:val="BodyText"/>
+              <w:rPr>
+                <w:rFonts w:cs="Arial"/>
+              </w:rPr>
+            </w:pPr>
+          </w:p>
+        </w:tc>
+        <w:tc>
+          <w:tcPr>
+            <w:tcW w:w="1870" w:type="dxa"/>
+          </w:tcPr>
+          <w:p>
+            <w:pPr>
+              <w:pStyle w:val="BodyText"/>
+              <w:rPr>
+                <w:rFonts w:cs="Arial"/>
+              </w:rPr>
+            </w:pPr>
+          </w:p>
+        </w:tc>
+        <w:tc>
+          <w:tcPr>
+            <w:tcW w:w="1870" w:type="dxa"/>
+          </w:tcPr>
+          <w:p>
+            <w:pPr>
+              <w:pStyle w:val="BodyText"/>
+              <w:rPr>
+                <w:rFonts w:cs="Arial"/>
+              </w:rPr>
+            </w:pPr>
+          </w:p>
+        </w:tc>
+      </w:tr>
+      <w:tr>
+        <w:tc>
+          <w:tcPr>
+            <w:tcW w:w="1870" w:type="dxa"/>
+          </w:tcPr>
+          <w:p>
+            <w:pPr>
+              <w:pStyle w:val="BodyText"/>
+              <w:rPr>
+                <w:rFonts w:cs="Arial"/>
+              </w:rPr>
+            </w:pPr>
+          </w:p>
+        </w:tc>
+        <w:tc>
+          <w:tcPr>
+            <w:tcW w:w="1870" w:type="dxa"/>
+          </w:tcPr>
+          <w:p>
+            <w:pPr>
+              <w:pStyle w:val="BodyText"/>
+              <w:rPr>
+                <w:rFonts w:cs="Arial"/>
+              </w:rPr>
+            </w:pPr>
+          </w:p>
+        </w:tc>
+        <w:tc>
+          <w:tcPr>
+            <w:tcW w:w="1870" w:type="dxa"/>
+          </w:tcPr>
+          <w:p>
+            <w:pPr>
+              <w:pStyle w:val="BodyText"/>
+              <w:rPr>
+                <w:rFonts w:cs="Arial"/>
+              </w:rPr>
+            </w:pPr>
+          </w:p>
+        </w:tc>
+        <w:tc>
+          <w:tcPr>
+            <w:tcW w:w="1870" w:type="dxa"/>
+          </w:tcPr>
+          <w:p>
+            <w:pPr>
+              <w:pStyle w:val="BodyText"/>
+              <w:rPr>
+                <w:rFonts w:cs="Arial"/>
+              </w:rPr>
+            </w:pPr>
+          </w:p>
+        </w:tc>
+        <w:tc>
+          <w:tcPr>
+            <w:tcW w:w="1870" w:type="dxa"/>
+          </w:tcPr>
+          <w:p>
+            <w:pPr>
+              <w:pStyle w:val="BodyText"/>
+              <w:rPr>
+                <w:rFonts w:cs="Arial"/>
+              </w:rPr>
+            </w:pPr>
+          </w:p>
+        </w:tc>
+      </w:tr>
+      <w:tr>
+        <w:tc>
+          <w:tcPr>
+            <w:tcW w:w="1870" w:type="dxa"/>
+          </w:tcPr>
+          <w:p>
+            <w:pPr>
+              <w:pStyle w:val="BodyText"/>
+              <w:rPr>
+                <w:rFonts w:cs="Arial"/>
+              </w:rPr>
+            </w:pPr>
+          </w:p>
+        </w:tc>
+        <w:tc>
+          <w:tcPr>
+            <w:tcW w:w="1870" w:type="dxa"/>
+          </w:tcPr>
+          <w:p>
+            <w:pPr>
+              <w:pStyle w:val="BodyText"/>
+              <w:rPr>
+                <w:rFonts w:cs="Arial"/>
+              </w:rPr>
+            </w:pPr>
+          </w:p>
+        </w:tc>
+        <w:tc>
+          <w:tcPr>
+            <w:tcW w:w="1870" w:type="dxa"/>
+          </w:tcPr>
+          <w:p>
+            <w:pPr>
+              <w:pStyle w:val="BodyText"/>
+              <w:rPr>
+                <w:rFonts w:cs="Arial"/>
+              </w:rPr>
+            </w:pPr>
+          </w:p>
+        </w:tc>
+        <w:tc>
+          <w:tcPr>
+            <w:tcW w:w="1870" w:type="dxa"/>
+          </w:tcPr>
+          <w:p>
+            <w:pPr>
+              <w:pStyle w:val="BodyText"/>
+              <w:rPr>
+                <w:rFonts w:cs="Arial"/>
+              </w:rPr>
+            </w:pPr>
+          </w:p>
+        </w:tc>
+        <w:tc>
+          <w:tcPr>
+            <w:tcW w:w="1870" w:type="dxa"/>
+          </w:tcPr>
+          <w:p>
+            <w:pPr>
+              <w:pStyle w:val="BodyText"/>
+              <w:rPr>
+                <w:rFonts w:cs="Arial"/>
+              </w:rPr>
+            </w:pPr>
+          </w:p>
+        </w:tc>
+      </w:tr>
+      <w:tr>
+        <w:tc>
+          <w:tcPr>
+            <w:tcW w:w="1870" w:type="dxa"/>
+          </w:tcPr>
+          <w:p>
+            <w:pPr>
+              <w:pStyle w:val="BodyText"/>
+              <w:rPr>
+                <w:rFonts w:cs="Arial"/>
+              </w:rPr>
+            </w:pPr>
+          </w:p>
+        </w:tc>
+        <w:tc>
+          <w:tcPr>
+            <w:tcW w:w="1870" w:type="dxa"/>
+          </w:tcPr>
+          <w:p>
+            <w:pPr>
+              <w:pStyle w:val="BodyText"/>
+              <w:rPr>
+                <w:rFonts w:cs="Arial"/>
+              </w:rPr>
+            </w:pPr>
+          </w:p>
+        </w:tc>
+        <w:tc>
+          <w:tcPr>
+            <w:tcW w:w="1870" w:type="dxa"/>
+          </w:tcPr>
+          <w:p>
+            <w:pPr>
+              <w:pStyle w:val="BodyText"/>
+              <w:rPr>
+                <w:rFonts w:cs="Arial"/>
+              </w:rPr>
+            </w:pPr>
+          </w:p>
+        </w:tc>
+        <w:tc>
+          <w:tcPr>
+            <w:tcW w:w="1870" w:type="dxa"/>
+          </w:tcPr>
+          <w:p>
+            <w:pPr>
+              <w:pStyle w:val="BodyText"/>
+              <w:rPr>
+                <w:rFonts w:cs="Arial"/>
+              </w:rPr>
+            </w:pPr>
+          </w:p>
+        </w:tc>
+        <w:tc>
+          <w:tcPr>
+            <w:tcW w:w="1870" w:type="dxa"/>
+          </w:tcPr>
+          <w:p>
+            <w:pPr>
+              <w:pStyle w:val="BodyText"/>
+              <w:rPr>
+                <w:rFonts w:cs="Arial"/>
+              </w:rPr>
+            </w:pPr>
+          </w:p>
+        </w:tc>
+      </w:tr>
+    </w:tbl>
+    <w:p>
+      <w:pPr>
+        <w:pStyle w:val="BodyText"/>
+        <w:rPr>
+          <w:rFonts w:cs="Arial"/>
+        </w:rPr>
+      </w:pPr>
     </w:p>
     <w:sectPr>
-      <w:headerReference w:type="even" r:id="rId11"/>
-      <w:headerReference w:type="default" r:id="rId12"/>
-      <w:footerReference w:type="even" r:id="rId13"/>
-      <w:footerReference w:type="default" r:id="rId14"/>
-      <w:headerReference w:type="first" r:id="rId15"/>
-      <w:footerReference w:type="first" r:id="rId16"/>
+      <w:headerReference w:type="default" r:id="rId11"/>
+      <w:footerReference w:type="default" r:id="rId12"/>
       <w:pgSz w:w="12240" w:h="15840"/>
       <w:pgMar w:top="1440" w:right="1440" w:bottom="1440" w:left="1440" w:header="720" w:footer="720" w:gutter="0"/>
       <w:cols w:space="720"/>
@@ -697,16 +1002,6 @@
 </file>
 
 <file path=word/footer1.xml><?xml version="1.0" encoding="utf-8"?>
-<w:ftr xmlns:wpc="http://schemas.microsoft.com/office/word/2010/wordprocessingCanvas" xmlns:cx="http://schemas.microsoft.com/office/drawing/2014/chartex" xmlns:cx1="http://schemas.microsoft.com/office/drawing/2015/9/8/chartex" xmlns:cx2="http://schemas.microsoft.com/office/drawing/2015/10/21/chartex" xmlns:cx3="http://schemas.microsoft.com/office/drawing/2016/5/9/chartex" xmlns:cx4="http://schemas.microsoft.com/office/drawing/2016/5/10/chartex" xmlns:cx5="http://schemas.microsoft.com/office/drawing/2016/5/11/chartex" xmlns:cx6="http://schemas.microsoft.com/office/drawing/2016/5/12/chartex" xmlns:cx7="http://schemas.microsoft.com/office/drawing/2016/5/13/chartex" xmlns:cx8="http://schemas.microsoft.com/office/drawing/2016/5/14/chartex" xmlns:mc="http://schemas.openxmlformats.org/markup-compatibility/2006" xmlns:aink="http://schemas.microsoft.com/office/drawing/2016/ink" xmlns:am3d="http://schemas.microsoft.com/office/drawing/2017/model3d" xmlns:o="urn:schemas-microsoft-com:office:office" xmlns:r="http://schemas.openxmlformats.org/officeDocument/2006/relationships" xmlns:m="http://schemas.openxmlformats.org/officeDocument/2006/math" xmlns:v="urn:schemas-microsoft-com:vml" xmlns:wp14="http://schemas.microsoft.com/office/word/2010/wordprocessingDrawing" xmlns:wp="http://schemas.openxmlformats.org/drawingml/2006/wordprocessingDrawing" xmlns:w10="urn:schemas-microsoft-com:office:word" xmlns:w="http://schemas.openxmlformats.org/wordprocessingml/2006/main" xmlns:w14="http://schemas.microsoft.com/office/word/2010/wordml" xmlns:w15="http://schemas.microsoft.com/office/word/2012/wordml" xmlns:w16cex="http://schemas.microsoft.com/office/word/2018/wordml/cex" xmlns:w16cid="http://schemas.microsoft.com/office/word/2016/wordml/cid" xmlns:w16="http://schemas.microsoft.com/office/word/2018/wordml" xmlns:w16se="http://schemas.microsoft.com/office/word/2015/wordml/symex" xmlns:wpg="http://schemas.microsoft.com/office/word/2010/wordprocessingGroup" xmlns:wpi="http://schemas.microsoft.com/office/word/2010/wordprocessingInk" xmlns:wne="http://schemas.microsoft.com/office/word/2006/wordml" xmlns:wps="http://schemas.microsoft.com/office/word/2010/wordprocessingShape" mc:Ignorable="w14 w15 w16se w16cid w16 w16cex wp14">
-  <w:p>
-    <w:pPr>
-      <w:pStyle w:val="Footer"/>
-    </w:pPr>
-  </w:p>
-</w:ftr>
-</file>
-
-<file path=word/footer2.xml><?xml version="1.0" encoding="utf-8"?>
 <w:ftr xmlns:wpc="http://schemas.microsoft.com/office/word/2010/wordprocessingCanvas" xmlns:cx="http://schemas.microsoft.com/office/drawing/2014/chartex" xmlns:cx1="http://schemas.microsoft.com/office/drawing/2015/9/8/chartex" xmlns:cx2="http://schemas.microsoft.com/office/drawing/2015/10/21/chartex" xmlns:cx3="http://schemas.microsoft.com/office/drawing/2016/5/9/chartex" xmlns:cx4="http://schemas.microsoft.com/office/drawing/2016/5/10/chartex" xmlns:cx5="http://schemas.microsoft.com/office/drawing/2016/5/11/chartex" xmlns:cx6="http://schemas.microsoft.com/office/drawing/2016/5/12/chartex" xmlns:cx7="http://schemas.microsoft.com/office/drawing/2016/5/13/chartex" xmlns:cx8="http://schemas.microsoft.com/office/drawing/2016/5/14/chartex" xmlns:mc="http://schemas.openxmlformats.org/markup-compatibility/2006" xmlns:aink="http://schemas.microsoft.com/office/drawing/2016/ink" xmlns:am3d="http://schemas.microsoft.com/office/drawing/2017/model3d" xmlns:o="urn:schemas-microsoft-com:office:office" xmlns:r="http://schemas.openxmlformats.org/officeDocument/2006/relationships" xmlns:m="http://schemas.openxmlformats.org/officeDocument/2006/math" xmlns:v="urn:schemas-microsoft-com:vml" xmlns:wp14="http://schemas.microsoft.com/office/word/2010/wordprocessingDrawing" xmlns:wp="http://schemas.openxmlformats.org/drawingml/2006/wordprocessingDrawing" xmlns:w10="urn:schemas-microsoft-com:office:word" xmlns:w="http://schemas.openxmlformats.org/wordprocessingml/2006/main" xmlns:w14="http://schemas.microsoft.com/office/word/2010/wordml" xmlns:w15="http://schemas.microsoft.com/office/word/2012/wordml" xmlns:w16cex="http://schemas.microsoft.com/office/word/2018/wordml/cex" xmlns:w16cid="http://schemas.microsoft.com/office/word/2016/wordml/cid" xmlns:w16="http://schemas.microsoft.com/office/word/2018/wordml" xmlns:w16se="http://schemas.microsoft.com/office/word/2015/wordml/symex" xmlns:wpg="http://schemas.microsoft.com/office/word/2010/wordprocessingGroup" xmlns:wpi="http://schemas.microsoft.com/office/word/2010/wordprocessingInk" xmlns:wne="http://schemas.microsoft.com/office/word/2006/wordml" xmlns:wps="http://schemas.microsoft.com/office/word/2010/wordprocessingShape" mc:Ignorable="w14 w15 w16se w16cid w16 w16cex wp14">
   <w:sdt>
     <w:sdtPr>
@@ -824,16 +1119,6 @@
 </w:ftr>
 </file>
 
-<file path=word/footer3.xml><?xml version="1.0" encoding="utf-8"?>
-<w:ftr xmlns:wpc="http://schemas.microsoft.com/office/word/2010/wordprocessingCanvas" xmlns:cx="http://schemas.microsoft.com/office/drawing/2014/chartex" xmlns:cx1="http://schemas.microsoft.com/office/drawing/2015/9/8/chartex" xmlns:cx2="http://schemas.microsoft.com/office/drawing/2015/10/21/chartex" xmlns:cx3="http://schemas.microsoft.com/office/drawing/2016/5/9/chartex" xmlns:cx4="http://schemas.microsoft.com/office/drawing/2016/5/10/chartex" xmlns:cx5="http://schemas.microsoft.com/office/drawing/2016/5/11/chartex" xmlns:cx6="http://schemas.microsoft.com/office/drawing/2016/5/12/chartex" xmlns:cx7="http://schemas.microsoft.com/office/drawing/2016/5/13/chartex" xmlns:cx8="http://schemas.microsoft.com/office/drawing/2016/5/14/chartex" xmlns:mc="http://schemas.openxmlformats.org/markup-compatibility/2006" xmlns:aink="http://schemas.microsoft.com/office/drawing/2016/ink" xmlns:am3d="http://schemas.microsoft.com/office/drawing/2017/model3d" xmlns:o="urn:schemas-microsoft-com:office:office" xmlns:r="http://schemas.openxmlformats.org/officeDocument/2006/relationships" xmlns:m="http://schemas.openxmlformats.org/officeDocument/2006/math" xmlns:v="urn:schemas-microsoft-com:vml" xmlns:wp14="http://schemas.microsoft.com/office/word/2010/wordprocessingDrawing" xmlns:wp="http://schemas.openxmlformats.org/drawingml/2006/wordprocessingDrawing" xmlns:w10="urn:schemas-microsoft-com:office:word" xmlns:w="http://schemas.openxmlformats.org/wordprocessingml/2006/main" xmlns:w14="http://schemas.microsoft.com/office/word/2010/wordml" xmlns:w15="http://schemas.microsoft.com/office/word/2012/wordml" xmlns:w16cex="http://schemas.microsoft.com/office/word/2018/wordml/cex" xmlns:w16cid="http://schemas.microsoft.com/office/word/2016/wordml/cid" xmlns:w16="http://schemas.microsoft.com/office/word/2018/wordml" xmlns:w16se="http://schemas.microsoft.com/office/word/2015/wordml/symex" xmlns:wpg="http://schemas.microsoft.com/office/word/2010/wordprocessingGroup" xmlns:wpi="http://schemas.microsoft.com/office/word/2010/wordprocessingInk" xmlns:wne="http://schemas.microsoft.com/office/word/2006/wordml" xmlns:wps="http://schemas.microsoft.com/office/word/2010/wordprocessingShape" mc:Ignorable="w14 w15 w16se w16cid w16 w16cex wp14">
-  <w:p>
-    <w:pPr>
-      <w:pStyle w:val="Footer"/>
-    </w:pPr>
-  </w:p>
-</w:ftr>
-</file>
-
 <file path=word/footnotes.xml><?xml version="1.0" encoding="utf-8"?>
 <w:footnotes xmlns:wpc="http://schemas.microsoft.com/office/word/2010/wordprocessingCanvas" xmlns:cx="http://schemas.microsoft.com/office/drawing/2014/chartex" xmlns:cx1="http://schemas.microsoft.com/office/drawing/2015/9/8/chartex" xmlns:cx2="http://schemas.microsoft.com/office/drawing/2015/10/21/chartex" xmlns:cx3="http://schemas.microsoft.com/office/drawing/2016/5/9/chartex" xmlns:cx4="http://schemas.microsoft.com/office/drawing/2016/5/10/chartex" xmlns:cx5="http://schemas.microsoft.com/office/drawing/2016/5/11/chartex" xmlns:cx6="http://schemas.microsoft.com/office/drawing/2016/5/12/chartex" xmlns:cx7="http://schemas.microsoft.com/office/drawing/2016/5/13/chartex" xmlns:cx8="http://schemas.microsoft.com/office/drawing/2016/5/14/chartex" xmlns:mc="http://schemas.openxmlformats.org/markup-compatibility/2006" xmlns:aink="http://schemas.microsoft.com/office/drawing/2016/ink" xmlns:am3d="http://schemas.microsoft.com/office/drawing/2017/model3d" xmlns:o="urn:schemas-microsoft-com:office:office" xmlns:r="http://schemas.openxmlformats.org/officeDocument/2006/relationships" xmlns:m="http://schemas.openxmlformats.org/officeDocument/2006/math" xmlns:v="urn:schemas-microsoft-com:vml" xmlns:wp14="http://schemas.microsoft.com/office/word/2010/wordprocessingDrawing" xmlns:wp="http://schemas.openxmlformats.org/drawingml/2006/wordprocessingDrawing" xmlns:w10="urn:schemas-microsoft-com:office:word" xmlns:w="http://schemas.openxmlformats.org/wordprocessingml/2006/main" xmlns:w14="http://schemas.microsoft.com/office/word/2010/wordml" xmlns:w15="http://schemas.microsoft.com/office/word/2012/wordml" xmlns:w16cex="http://schemas.microsoft.com/office/word/2018/wordml/cex" xmlns:w16cid="http://schemas.microsoft.com/office/word/2016/wordml/cid" xmlns:w16="http://schemas.microsoft.com/office/word/2018/wordml" xmlns:w16se="http://schemas.microsoft.com/office/word/2015/wordml/symex" xmlns:wpg="http://schemas.microsoft.com/office/word/2010/wordprocessingGroup" xmlns:wpi="http://schemas.microsoft.com/office/word/2010/wordprocessingInk" xmlns:wne="http://schemas.microsoft.com/office/word/2006/wordml" xmlns:wps="http://schemas.microsoft.com/office/word/2010/wordprocessingShape" mc:Ignorable="w14 w15 w16se w16cid w16 w16cex wp14">
   <w:footnote w:type="separator" w:id="-1">
@@ -854,16 +1139,6 @@
 </file>
 
 <file path=word/header1.xml><?xml version="1.0" encoding="utf-8"?>
-<w:hdr xmlns:wpc="http://schemas.microsoft.com/office/word/2010/wordprocessingCanvas" xmlns:cx="http://schemas.microsoft.com/office/drawing/2014/chartex" xmlns:cx1="http://schemas.microsoft.com/office/drawing/2015/9/8/chartex" xmlns:cx2="http://schemas.microsoft.com/office/drawing/2015/10/21/chartex" xmlns:cx3="http://schemas.microsoft.com/office/drawing/2016/5/9/chartex" xmlns:cx4="http://schemas.microsoft.com/office/drawing/2016/5/10/chartex" xmlns:cx5="http://schemas.microsoft.com/office/drawing/2016/5/11/chartex" xmlns:cx6="http://schemas.microsoft.com/office/drawing/2016/5/12/chartex" xmlns:cx7="http://schemas.microsoft.com/office/drawing/2016/5/13/chartex" xmlns:cx8="http://schemas.microsoft.com/office/drawing/2016/5/14/chartex" xmlns:mc="http://schemas.openxmlformats.org/markup-compatibility/2006" xmlns:aink="http://schemas.microsoft.com/office/drawing/2016/ink" xmlns:am3d="http://schemas.microsoft.com/office/drawing/2017/model3d" xmlns:o="urn:schemas-microsoft-com:office:office" xmlns:r="http://schemas.openxmlformats.org/officeDocument/2006/relationships" xmlns:m="http://schemas.openxmlformats.org/officeDocument/2006/math" xmlns:v="urn:schemas-microsoft-com:vml" xmlns:wp14="http://schemas.microsoft.com/office/word/2010/wordprocessingDrawing" xmlns:wp="http://schemas.openxmlformats.org/drawingml/2006/wordprocessingDrawing" xmlns:w10="urn:schemas-microsoft-com:office:word" xmlns:w="http://schemas.openxmlformats.org/wordprocessingml/2006/main" xmlns:w14="http://schemas.microsoft.com/office/word/2010/wordml" xmlns:w15="http://schemas.microsoft.com/office/word/2012/wordml" xmlns:w16cex="http://schemas.microsoft.com/office/word/2018/wordml/cex" xmlns:w16cid="http://schemas.microsoft.com/office/word/2016/wordml/cid" xmlns:w16="http://schemas.microsoft.com/office/word/2018/wordml" xmlns:w16se="http://schemas.microsoft.com/office/word/2015/wordml/symex" xmlns:wpg="http://schemas.microsoft.com/office/word/2010/wordprocessingGroup" xmlns:wpi="http://schemas.microsoft.com/office/word/2010/wordprocessingInk" xmlns:wne="http://schemas.microsoft.com/office/word/2006/wordml" xmlns:wps="http://schemas.microsoft.com/office/word/2010/wordprocessingShape" mc:Ignorable="w14 w15 w16se w16cid w16 w16cex wp14">
-  <w:p>
-    <w:pPr>
-      <w:pStyle w:val="Header"/>
-    </w:pPr>
-  </w:p>
-</w:hdr>
-</file>
-
-<file path=word/header2.xml><?xml version="1.0" encoding="utf-8"?>
 <w:hdr xmlns:wpc="http://schemas.microsoft.com/office/word/2010/wordprocessingCanvas" xmlns:cx="http://schemas.microsoft.com/office/drawing/2014/chartex" xmlns:cx1="http://schemas.microsoft.com/office/drawing/2015/9/8/chartex" xmlns:cx2="http://schemas.microsoft.com/office/drawing/2015/10/21/chartex" xmlns:cx3="http://schemas.microsoft.com/office/drawing/2016/5/9/chartex" xmlns:cx4="http://schemas.microsoft.com/office/drawing/2016/5/10/chartex" xmlns:cx5="http://schemas.microsoft.com/office/drawing/2016/5/11/chartex" xmlns:cx6="http://schemas.microsoft.com/office/drawing/2016/5/12/chartex" xmlns:cx7="http://schemas.microsoft.com/office/drawing/2016/5/13/chartex" xmlns:cx8="http://schemas.microsoft.com/office/drawing/2016/5/14/chartex" xmlns:mc="http://schemas.openxmlformats.org/markup-compatibility/2006" xmlns:aink="http://schemas.microsoft.com/office/drawing/2016/ink" xmlns:am3d="http://schemas.microsoft.com/office/drawing/2017/model3d" xmlns:o="urn:schemas-microsoft-com:office:office" xmlns:r="http://schemas.openxmlformats.org/officeDocument/2006/relationships" xmlns:m="http://schemas.openxmlformats.org/officeDocument/2006/math" xmlns:v="urn:schemas-microsoft-com:vml" xmlns:wp14="http://schemas.microsoft.com/office/word/2010/wordprocessingDrawing" xmlns:wp="http://schemas.openxmlformats.org/drawingml/2006/wordprocessingDrawing" xmlns:w10="urn:schemas-microsoft-com:office:word" xmlns:w="http://schemas.openxmlformats.org/wordprocessingml/2006/main" xmlns:w14="http://schemas.microsoft.com/office/word/2010/wordml" xmlns:w15="http://schemas.microsoft.com/office/word/2012/wordml" xmlns:w16cex="http://schemas.microsoft.com/office/word/2018/wordml/cex" xmlns:w16cid="http://schemas.microsoft.com/office/word/2016/wordml/cid" xmlns:w16="http://schemas.microsoft.com/office/word/2018/wordml" xmlns:w16se="http://schemas.microsoft.com/office/word/2015/wordml/symex" xmlns:wpg="http://schemas.microsoft.com/office/word/2010/wordprocessingGroup" xmlns:wpi="http://schemas.microsoft.com/office/word/2010/wordprocessingInk" xmlns:wne="http://schemas.microsoft.com/office/word/2006/wordml" xmlns:wps="http://schemas.microsoft.com/office/word/2010/wordprocessingShape" mc:Ignorable="w14 w15 w16se w16cid w16 w16cex wp14">
   <w:p>
     <w:pPr>
@@ -959,9 +1234,6 @@
     <w:pPr>
       <w:pStyle w:val="Header"/>
       <w:jc w:val="right"/>
-      <w:rPr>
-        <w:smallCaps/>
-      </w:rPr>
     </w:pPr>
     <w:r>
       <w:t>Stream Survey – Data Report</w:t>
@@ -975,22 +1247,12 @@
 </w:hdr>
 </file>
 
-<file path=word/header3.xml><?xml version="1.0" encoding="utf-8"?>
-<w:hdr xmlns:wpc="http://schemas.microsoft.com/office/word/2010/wordprocessingCanvas" xmlns:cx="http://schemas.microsoft.com/office/drawing/2014/chartex" xmlns:cx1="http://schemas.microsoft.com/office/drawing/2015/9/8/chartex" xmlns:cx2="http://schemas.microsoft.com/office/drawing/2015/10/21/chartex" xmlns:cx3="http://schemas.microsoft.com/office/drawing/2016/5/9/chartex" xmlns:cx4="http://schemas.microsoft.com/office/drawing/2016/5/10/chartex" xmlns:cx5="http://schemas.microsoft.com/office/drawing/2016/5/11/chartex" xmlns:cx6="http://schemas.microsoft.com/office/drawing/2016/5/12/chartex" xmlns:cx7="http://schemas.microsoft.com/office/drawing/2016/5/13/chartex" xmlns:cx8="http://schemas.microsoft.com/office/drawing/2016/5/14/chartex" xmlns:mc="http://schemas.openxmlformats.org/markup-compatibility/2006" xmlns:aink="http://schemas.microsoft.com/office/drawing/2016/ink" xmlns:am3d="http://schemas.microsoft.com/office/drawing/2017/model3d" xmlns:o="urn:schemas-microsoft-com:office:office" xmlns:r="http://schemas.openxmlformats.org/officeDocument/2006/relationships" xmlns:m="http://schemas.openxmlformats.org/officeDocument/2006/math" xmlns:v="urn:schemas-microsoft-com:vml" xmlns:wp14="http://schemas.microsoft.com/office/word/2010/wordprocessingDrawing" xmlns:wp="http://schemas.openxmlformats.org/drawingml/2006/wordprocessingDrawing" xmlns:w10="urn:schemas-microsoft-com:office:word" xmlns:w="http://schemas.openxmlformats.org/wordprocessingml/2006/main" xmlns:w14="http://schemas.microsoft.com/office/word/2010/wordml" xmlns:w15="http://schemas.microsoft.com/office/word/2012/wordml" xmlns:w16cex="http://schemas.microsoft.com/office/word/2018/wordml/cex" xmlns:w16cid="http://schemas.microsoft.com/office/word/2016/wordml/cid" xmlns:w16="http://schemas.microsoft.com/office/word/2018/wordml" xmlns:w16se="http://schemas.microsoft.com/office/word/2015/wordml/symex" xmlns:wpg="http://schemas.microsoft.com/office/word/2010/wordprocessingGroup" xmlns:wpi="http://schemas.microsoft.com/office/word/2010/wordprocessingInk" xmlns:wne="http://schemas.microsoft.com/office/word/2006/wordml" xmlns:wps="http://schemas.microsoft.com/office/word/2010/wordprocessingShape" mc:Ignorable="w14 w15 w16se w16cid w16 w16cex wp14">
-  <w:p>
-    <w:pPr>
-      <w:pStyle w:val="Header"/>
-    </w:pPr>
-  </w:p>
-</w:hdr>
-</file>
-
 <file path=word/numbering.xml><?xml version="1.0" encoding="utf-8"?>
 <w:numbering xmlns:wpc="http://schemas.microsoft.com/office/word/2010/wordprocessingCanvas" xmlns:cx="http://schemas.microsoft.com/office/drawing/2014/chartex" xmlns:cx1="http://schemas.microsoft.com/office/drawing/2015/9/8/chartex" xmlns:cx2="http://schemas.microsoft.com/office/drawing/2015/10/21/chartex" xmlns:cx3="http://schemas.microsoft.com/office/drawing/2016/5/9/chartex" xmlns:cx4="http://schemas.microsoft.com/office/drawing/2016/5/10/chartex" xmlns:cx5="http://schemas.microsoft.com/office/drawing/2016/5/11/chartex" xmlns:cx6="http://schemas.microsoft.com/office/drawing/2016/5/12/chartex" xmlns:cx7="http://schemas.microsoft.com/office/drawing/2016/5/13/chartex" xmlns:cx8="http://schemas.microsoft.com/office/drawing/2016/5/14/chartex" xmlns:mc="http://schemas.openxmlformats.org/markup-compatibility/2006" xmlns:aink="http://schemas.microsoft.com/office/drawing/2016/ink" xmlns:am3d="http://schemas.microsoft.com/office/drawing/2017/model3d" xmlns:o="urn:schemas-microsoft-com:office:office" xmlns:r="http://schemas.openxmlformats.org/officeDocument/2006/relationships" xmlns:m="http://schemas.openxmlformats.org/officeDocument/2006/math" xmlns:v="urn:schemas-microsoft-com:vml" xmlns:wp14="http://schemas.microsoft.com/office/word/2010/wordprocessingDrawing" xmlns:wp="http://schemas.openxmlformats.org/drawingml/2006/wordprocessingDrawing" xmlns:w10="urn:schemas-microsoft-com:office:word" xmlns:w="http://schemas.openxmlformats.org/wordprocessingml/2006/main" xmlns:w14="http://schemas.microsoft.com/office/word/2010/wordml" xmlns:w15="http://schemas.microsoft.com/office/word/2012/wordml" xmlns:w16cex="http://schemas.microsoft.com/office/word/2018/wordml/cex" xmlns:w16cid="http://schemas.microsoft.com/office/word/2016/wordml/cid" xmlns:w16="http://schemas.microsoft.com/office/word/2018/wordml" xmlns:w16se="http://schemas.microsoft.com/office/word/2015/wordml/symex" xmlns:wpg="http://schemas.microsoft.com/office/word/2010/wordprocessingGroup" xmlns:wpi="http://schemas.microsoft.com/office/word/2010/wordprocessingInk" xmlns:wne="http://schemas.microsoft.com/office/word/2006/wordml" xmlns:wps="http://schemas.microsoft.com/office/word/2010/wordprocessingShape" mc:Ignorable="w14 w15 w16se w16cid w16 w16cex wp14">
   <w:abstractNum w:abstractNumId="0" w15:restartNumberingAfterBreak="0">
     <w:nsid w:val="FFFFFF7C"/>
     <w:multiLevelType w:val="singleLevel"/>
-    <w:tmpl w:val="09F454EA"/>
+    <w:tmpl w:val="6E90F7FA"/>
     <w:lvl w:ilvl="0">
       <w:start w:val="1"/>
       <w:numFmt w:val="decimal"/>
@@ -1007,7 +1269,7 @@
   <w:abstractNum w:abstractNumId="1" w15:restartNumberingAfterBreak="0">
     <w:nsid w:val="FFFFFF7D"/>
     <w:multiLevelType w:val="singleLevel"/>
-    <w:tmpl w:val="CC0EE74C"/>
+    <w:tmpl w:val="BF5472A4"/>
     <w:lvl w:ilvl="0">
       <w:start w:val="1"/>
       <w:numFmt w:val="decimal"/>
@@ -1024,7 +1286,7 @@
   <w:abstractNum w:abstractNumId="2" w15:restartNumberingAfterBreak="0">
     <w:nsid w:val="FFFFFF7E"/>
     <w:multiLevelType w:val="singleLevel"/>
-    <w:tmpl w:val="0420A664"/>
+    <w:tmpl w:val="4E347A2E"/>
     <w:lvl w:ilvl="0">
       <w:start w:val="1"/>
       <w:numFmt w:val="decimal"/>
@@ -1041,7 +1303,7 @@
   <w:abstractNum w:abstractNumId="3" w15:restartNumberingAfterBreak="0">
     <w:nsid w:val="FFFFFF7F"/>
     <w:multiLevelType w:val="singleLevel"/>
-    <w:tmpl w:val="7ECC004E"/>
+    <w:tmpl w:val="36ACE492"/>
     <w:lvl w:ilvl="0">
       <w:start w:val="1"/>
       <w:numFmt w:val="decimal"/>
@@ -1058,7 +1320,7 @@
   <w:abstractNum w:abstractNumId="4" w15:restartNumberingAfterBreak="0">
     <w:nsid w:val="FFFFFF80"/>
     <w:multiLevelType w:val="singleLevel"/>
-    <w:tmpl w:val="58A63B4A"/>
+    <w:tmpl w:val="D3E221E8"/>
     <w:lvl w:ilvl="0">
       <w:start w:val="1"/>
       <w:numFmt w:val="bullet"/>
@@ -1078,7 +1340,7 @@
   <w:abstractNum w:abstractNumId="5" w15:restartNumberingAfterBreak="0">
     <w:nsid w:val="FFFFFF81"/>
     <w:multiLevelType w:val="singleLevel"/>
-    <w:tmpl w:val="F202CB6A"/>
+    <w:tmpl w:val="02D61714"/>
     <w:lvl w:ilvl="0">
       <w:start w:val="1"/>
       <w:numFmt w:val="bullet"/>
@@ -1098,7 +1360,7 @@
   <w:abstractNum w:abstractNumId="6" w15:restartNumberingAfterBreak="0">
     <w:nsid w:val="FFFFFF82"/>
     <w:multiLevelType w:val="singleLevel"/>
-    <w:tmpl w:val="E258E5BC"/>
+    <w:tmpl w:val="A95E15EA"/>
     <w:lvl w:ilvl="0">
       <w:start w:val="1"/>
       <w:numFmt w:val="bullet"/>
@@ -1118,7 +1380,7 @@
   <w:abstractNum w:abstractNumId="7" w15:restartNumberingAfterBreak="0">
     <w:nsid w:val="FFFFFF83"/>
     <w:multiLevelType w:val="singleLevel"/>
-    <w:tmpl w:val="ACBEA40C"/>
+    <w:tmpl w:val="ED940412"/>
     <w:lvl w:ilvl="0">
       <w:start w:val="1"/>
       <w:numFmt w:val="bullet"/>
@@ -1138,7 +1400,7 @@
   <w:abstractNum w:abstractNumId="8" w15:restartNumberingAfterBreak="0">
     <w:nsid w:val="FFFFFF88"/>
     <w:multiLevelType w:val="singleLevel"/>
-    <w:tmpl w:val="D5F265EC"/>
+    <w:tmpl w:val="17AC7F12"/>
     <w:lvl w:ilvl="0">
       <w:start w:val="1"/>
       <w:numFmt w:val="decimal"/>
@@ -1155,7 +1417,7 @@
   <w:abstractNum w:abstractNumId="9" w15:restartNumberingAfterBreak="0">
     <w:nsid w:val="FFFFFF89"/>
     <w:multiLevelType w:val="singleLevel"/>
-    <w:tmpl w:val="DAC69A8E"/>
+    <w:tmpl w:val="9900FB9A"/>
     <w:lvl w:ilvl="0">
       <w:start w:val="1"/>
       <w:numFmt w:val="bullet"/>
@@ -1781,7 +2043,7 @@
   <w:style w:type="paragraph" w:default="1" w:styleId="Normal">
     <w:name w:val="Normal"/>
     <w:qFormat/>
-    <w:rsid w:val="00AB05BD"/>
+    <w:rsid w:val="004529D4"/>
     <w:rPr>
       <w:rFonts w:ascii="Arial" w:hAnsi="Arial"/>
     </w:rPr>
@@ -2148,6 +2410,7 @@
     <w:name w:val="caption"/>
     <w:basedOn w:val="Normal"/>
     <w:link w:val="CaptionChar"/>
+    <w:rsid w:val="00CA77C4"/>
     <w:pPr>
       <w:spacing w:after="120"/>
     </w:pPr>
@@ -2158,7 +2421,7 @@
   <w:style w:type="paragraph" w:customStyle="1" w:styleId="TableCaption">
     <w:name w:val="Table Caption"/>
     <w:basedOn w:val="Caption"/>
-    <w:rsid w:val="00B31696"/>
+    <w:rsid w:val="0068079D"/>
     <w:pPr>
       <w:keepNext/>
     </w:pPr>
@@ -2182,6 +2445,11 @@
     <w:name w:val="Caption Char"/>
     <w:basedOn w:val="DefaultParagraphFont"/>
     <w:link w:val="Caption"/>
+    <w:rsid w:val="00CA77C4"/>
+    <w:rPr>
+      <w:rFonts w:ascii="Arial" w:hAnsi="Arial"/>
+      <w:i/>
+    </w:rPr>
   </w:style>
   <w:style w:type="character" w:customStyle="1" w:styleId="VerbatimChar">
     <w:name w:val="Verbatim Char"/>
@@ -2190,6 +2458,7 @@
     <w:rsid w:val="008D2C6E"/>
     <w:rPr>
       <w:rFonts w:ascii="Arial" w:hAnsi="Arial"/>
+      <w:i/>
       <w:shd w:val="clear" w:color="auto" w:fill="F8F8F8"/>
     </w:rPr>
   </w:style>
@@ -2197,6 +2466,8 @@
     <w:name w:val="footnote reference"/>
     <w:basedOn w:val="CaptionChar"/>
     <w:rPr>
+      <w:rFonts w:ascii="Arial" w:hAnsi="Arial"/>
+      <w:i/>
       <w:vertAlign w:val="superscript"/>
     </w:rPr>
   </w:style>
@@ -2204,6 +2475,8 @@
     <w:name w:val="Hyperlink"/>
     <w:basedOn w:val="CaptionChar"/>
     <w:rPr>
+      <w:rFonts w:ascii="Arial" w:hAnsi="Arial"/>
+      <w:i/>
       <w:color w:val="4F81BD" w:themeColor="accent1"/>
     </w:rPr>
   </w:style>
@@ -2240,6 +2513,7 @@
     <w:rPr>
       <w:rFonts w:ascii="Consolas" w:hAnsi="Consolas"/>
       <w:b/>
+      <w:i/>
       <w:color w:val="204A87"/>
       <w:sz w:val="22"/>
       <w:shd w:val="clear" w:color="auto" w:fill="F8F8F8"/>
@@ -2250,6 +2524,7 @@
     <w:basedOn w:val="VerbatimChar"/>
     <w:rPr>
       <w:rFonts w:ascii="Consolas" w:hAnsi="Consolas"/>
+      <w:i/>
       <w:color w:val="204A87"/>
       <w:sz w:val="22"/>
       <w:shd w:val="clear" w:color="auto" w:fill="F8F8F8"/>
@@ -2260,6 +2535,7 @@
     <w:basedOn w:val="VerbatimChar"/>
     <w:rPr>
       <w:rFonts w:ascii="Consolas" w:hAnsi="Consolas"/>
+      <w:i/>
       <w:color w:val="0000CF"/>
       <w:sz w:val="22"/>
       <w:shd w:val="clear" w:color="auto" w:fill="F8F8F8"/>
@@ -2270,6 +2546,7 @@
     <w:basedOn w:val="VerbatimChar"/>
     <w:rPr>
       <w:rFonts w:ascii="Consolas" w:hAnsi="Consolas"/>
+      <w:i/>
       <w:color w:val="0000CF"/>
       <w:sz w:val="22"/>
       <w:shd w:val="clear" w:color="auto" w:fill="F8F8F8"/>
@@ -2280,6 +2557,7 @@
     <w:basedOn w:val="VerbatimChar"/>
     <w:rPr>
       <w:rFonts w:ascii="Consolas" w:hAnsi="Consolas"/>
+      <w:i/>
       <w:color w:val="0000CF"/>
       <w:sz w:val="22"/>
       <w:shd w:val="clear" w:color="auto" w:fill="F8F8F8"/>
@@ -2290,6 +2568,7 @@
     <w:basedOn w:val="VerbatimChar"/>
     <w:rPr>
       <w:rFonts w:ascii="Consolas" w:hAnsi="Consolas"/>
+      <w:i/>
       <w:color w:val="000000"/>
       <w:sz w:val="22"/>
       <w:shd w:val="clear" w:color="auto" w:fill="F8F8F8"/>
@@ -2300,6 +2579,7 @@
     <w:basedOn w:val="VerbatimChar"/>
     <w:rPr>
       <w:rFonts w:ascii="Consolas" w:hAnsi="Consolas"/>
+      <w:i/>
       <w:color w:val="4E9A06"/>
       <w:sz w:val="22"/>
       <w:shd w:val="clear" w:color="auto" w:fill="F8F8F8"/>
@@ -2310,6 +2590,7 @@
     <w:basedOn w:val="VerbatimChar"/>
     <w:rPr>
       <w:rFonts w:ascii="Consolas" w:hAnsi="Consolas"/>
+      <w:i/>
       <w:color w:val="000000"/>
       <w:sz w:val="22"/>
       <w:shd w:val="clear" w:color="auto" w:fill="F8F8F8"/>
@@ -2320,6 +2601,7 @@
     <w:basedOn w:val="VerbatimChar"/>
     <w:rPr>
       <w:rFonts w:ascii="Consolas" w:hAnsi="Consolas"/>
+      <w:i/>
       <w:color w:val="4E9A06"/>
       <w:sz w:val="22"/>
       <w:shd w:val="clear" w:color="auto" w:fill="F8F8F8"/>
@@ -2330,6 +2612,7 @@
     <w:basedOn w:val="VerbatimChar"/>
     <w:rPr>
       <w:rFonts w:ascii="Consolas" w:hAnsi="Consolas"/>
+      <w:i/>
       <w:color w:val="4E9A06"/>
       <w:sz w:val="22"/>
       <w:shd w:val="clear" w:color="auto" w:fill="F8F8F8"/>
@@ -2340,6 +2623,7 @@
     <w:basedOn w:val="VerbatimChar"/>
     <w:rPr>
       <w:rFonts w:ascii="Consolas" w:hAnsi="Consolas"/>
+      <w:i/>
       <w:color w:val="4E9A06"/>
       <w:sz w:val="22"/>
       <w:shd w:val="clear" w:color="auto" w:fill="F8F8F8"/>
@@ -2350,12 +2634,60 @@
     <w:basedOn w:val="VerbatimChar"/>
     <w:rPr>
       <w:rFonts w:ascii="Consolas" w:hAnsi="Consolas"/>
+      <w:i/>
       <w:sz w:val="22"/>
       <w:shd w:val="clear" w:color="auto" w:fill="F8F8F8"/>
     </w:rPr>
   </w:style>
   <w:style w:type="character" w:customStyle="1" w:styleId="CommentTok">
     <w:name w:val="CommentTok"/>
+    <w:basedOn w:val="VerbatimChar"/>
+    <w:rPr>
+      <w:rFonts w:ascii="Consolas" w:hAnsi="Consolas"/>
+      <w:i w:val="0"/>
+      <w:color w:val="8F5902"/>
+      <w:sz w:val="22"/>
+      <w:shd w:val="clear" w:color="auto" w:fill="F8F8F8"/>
+    </w:rPr>
+  </w:style>
+  <w:style w:type="character" w:customStyle="1" w:styleId="DocumentationTok">
+    <w:name w:val="DocumentationTok"/>
+    <w:basedOn w:val="VerbatimChar"/>
+    <w:rPr>
+      <w:rFonts w:ascii="Consolas" w:hAnsi="Consolas"/>
+      <w:b/>
+      <w:i w:val="0"/>
+      <w:color w:val="8F5902"/>
+      <w:sz w:val="22"/>
+      <w:shd w:val="clear" w:color="auto" w:fill="F8F8F8"/>
+    </w:rPr>
+  </w:style>
+  <w:style w:type="character" w:customStyle="1" w:styleId="AnnotationTok">
+    <w:name w:val="AnnotationTok"/>
+    <w:basedOn w:val="VerbatimChar"/>
+    <w:rPr>
+      <w:rFonts w:ascii="Consolas" w:hAnsi="Consolas"/>
+      <w:b/>
+      <w:i w:val="0"/>
+      <w:color w:val="8F5902"/>
+      <w:sz w:val="22"/>
+      <w:shd w:val="clear" w:color="auto" w:fill="F8F8F8"/>
+    </w:rPr>
+  </w:style>
+  <w:style w:type="character" w:customStyle="1" w:styleId="CommentVarTok">
+    <w:name w:val="CommentVarTok"/>
+    <w:basedOn w:val="VerbatimChar"/>
+    <w:rPr>
+      <w:rFonts w:ascii="Consolas" w:hAnsi="Consolas"/>
+      <w:b/>
+      <w:i w:val="0"/>
+      <w:color w:val="8F5902"/>
+      <w:sz w:val="22"/>
+      <w:shd w:val="clear" w:color="auto" w:fill="F8F8F8"/>
+    </w:rPr>
+  </w:style>
+  <w:style w:type="character" w:customStyle="1" w:styleId="OtherTok">
+    <w:name w:val="OtherTok"/>
     <w:basedOn w:val="VerbatimChar"/>
     <w:rPr>
       <w:rFonts w:ascii="Consolas" w:hAnsi="Consolas"/>
@@ -2365,182 +2697,146 @@
       <w:shd w:val="clear" w:color="auto" w:fill="F8F8F8"/>
     </w:rPr>
   </w:style>
-  <w:style w:type="character" w:customStyle="1" w:styleId="DocumentationTok">
-    <w:name w:val="DocumentationTok"/>
+  <w:style w:type="character" w:customStyle="1" w:styleId="FunctionTok">
+    <w:name w:val="FunctionTok"/>
+    <w:basedOn w:val="VerbatimChar"/>
+    <w:rPr>
+      <w:rFonts w:ascii="Consolas" w:hAnsi="Consolas"/>
+      <w:i/>
+      <w:color w:val="000000"/>
+      <w:sz w:val="22"/>
+      <w:shd w:val="clear" w:color="auto" w:fill="F8F8F8"/>
+    </w:rPr>
+  </w:style>
+  <w:style w:type="character" w:customStyle="1" w:styleId="VariableTok">
+    <w:name w:val="VariableTok"/>
+    <w:basedOn w:val="VerbatimChar"/>
+    <w:rPr>
+      <w:rFonts w:ascii="Consolas" w:hAnsi="Consolas"/>
+      <w:i/>
+      <w:color w:val="000000"/>
+      <w:sz w:val="22"/>
+      <w:shd w:val="clear" w:color="auto" w:fill="F8F8F8"/>
+    </w:rPr>
+  </w:style>
+  <w:style w:type="character" w:customStyle="1" w:styleId="ControlFlowTok">
+    <w:name w:val="ControlFlowTok"/>
     <w:basedOn w:val="VerbatimChar"/>
     <w:rPr>
       <w:rFonts w:ascii="Consolas" w:hAnsi="Consolas"/>
       <w:b/>
       <w:i/>
+      <w:color w:val="204A87"/>
+      <w:sz w:val="22"/>
+      <w:shd w:val="clear" w:color="auto" w:fill="F8F8F8"/>
+    </w:rPr>
+  </w:style>
+  <w:style w:type="character" w:customStyle="1" w:styleId="OperatorTok">
+    <w:name w:val="OperatorTok"/>
+    <w:basedOn w:val="VerbatimChar"/>
+    <w:rPr>
+      <w:rFonts w:ascii="Consolas" w:hAnsi="Consolas"/>
+      <w:b/>
+      <w:i/>
+      <w:color w:val="CE5C00"/>
+      <w:sz w:val="22"/>
+      <w:shd w:val="clear" w:color="auto" w:fill="F8F8F8"/>
+    </w:rPr>
+  </w:style>
+  <w:style w:type="character" w:customStyle="1" w:styleId="BuiltInTok">
+    <w:name w:val="BuiltInTok"/>
+    <w:basedOn w:val="VerbatimChar"/>
+    <w:rPr>
+      <w:rFonts w:ascii="Consolas" w:hAnsi="Consolas"/>
+      <w:i/>
+      <w:sz w:val="22"/>
+      <w:shd w:val="clear" w:color="auto" w:fill="F8F8F8"/>
+    </w:rPr>
+  </w:style>
+  <w:style w:type="character" w:customStyle="1" w:styleId="ExtensionTok">
+    <w:name w:val="ExtensionTok"/>
+    <w:basedOn w:val="VerbatimChar"/>
+    <w:rPr>
+      <w:rFonts w:ascii="Consolas" w:hAnsi="Consolas"/>
+      <w:i/>
+      <w:sz w:val="22"/>
+      <w:shd w:val="clear" w:color="auto" w:fill="F8F8F8"/>
+    </w:rPr>
+  </w:style>
+  <w:style w:type="character" w:customStyle="1" w:styleId="PreprocessorTok">
+    <w:name w:val="PreprocessorTok"/>
+    <w:basedOn w:val="VerbatimChar"/>
+    <w:rPr>
+      <w:rFonts w:ascii="Consolas" w:hAnsi="Consolas"/>
+      <w:i w:val="0"/>
       <w:color w:val="8F5902"/>
       <w:sz w:val="22"/>
       <w:shd w:val="clear" w:color="auto" w:fill="F8F8F8"/>
     </w:rPr>
   </w:style>
-  <w:style w:type="character" w:customStyle="1" w:styleId="AnnotationTok">
-    <w:name w:val="AnnotationTok"/>
+  <w:style w:type="character" w:customStyle="1" w:styleId="AttributeTok">
+    <w:name w:val="AttributeTok"/>
+    <w:basedOn w:val="VerbatimChar"/>
+    <w:rPr>
+      <w:rFonts w:ascii="Consolas" w:hAnsi="Consolas"/>
+      <w:i/>
+      <w:color w:val="C4A000"/>
+      <w:sz w:val="22"/>
+      <w:shd w:val="clear" w:color="auto" w:fill="F8F8F8"/>
+    </w:rPr>
+  </w:style>
+  <w:style w:type="character" w:customStyle="1" w:styleId="RegionMarkerTok">
+    <w:name w:val="RegionMarkerTok"/>
+    <w:basedOn w:val="VerbatimChar"/>
+    <w:rPr>
+      <w:rFonts w:ascii="Consolas" w:hAnsi="Consolas"/>
+      <w:i/>
+      <w:sz w:val="22"/>
+      <w:shd w:val="clear" w:color="auto" w:fill="F8F8F8"/>
+    </w:rPr>
+  </w:style>
+  <w:style w:type="character" w:customStyle="1" w:styleId="InformationTok">
+    <w:name w:val="InformationTok"/>
+    <w:basedOn w:val="VerbatimChar"/>
+    <w:rPr>
+      <w:rFonts w:ascii="Consolas" w:hAnsi="Consolas"/>
+      <w:b/>
+      <w:i w:val="0"/>
+      <w:color w:val="8F5902"/>
+      <w:sz w:val="22"/>
+      <w:shd w:val="clear" w:color="auto" w:fill="F8F8F8"/>
+    </w:rPr>
+  </w:style>
+  <w:style w:type="character" w:customStyle="1" w:styleId="WarningTok">
+    <w:name w:val="WarningTok"/>
+    <w:basedOn w:val="VerbatimChar"/>
+    <w:rPr>
+      <w:rFonts w:ascii="Consolas" w:hAnsi="Consolas"/>
+      <w:b/>
+      <w:i w:val="0"/>
+      <w:color w:val="8F5902"/>
+      <w:sz w:val="22"/>
+      <w:shd w:val="clear" w:color="auto" w:fill="F8F8F8"/>
+    </w:rPr>
+  </w:style>
+  <w:style w:type="character" w:customStyle="1" w:styleId="AlertTok">
+    <w:name w:val="AlertTok"/>
+    <w:basedOn w:val="VerbatimChar"/>
+    <w:rPr>
+      <w:rFonts w:ascii="Consolas" w:hAnsi="Consolas"/>
+      <w:i/>
+      <w:color w:val="EF2929"/>
+      <w:sz w:val="22"/>
+      <w:shd w:val="clear" w:color="auto" w:fill="F8F8F8"/>
+    </w:rPr>
+  </w:style>
+  <w:style w:type="character" w:customStyle="1" w:styleId="ErrorTok">
+    <w:name w:val="ErrorTok"/>
     <w:basedOn w:val="VerbatimChar"/>
     <w:rPr>
       <w:rFonts w:ascii="Consolas" w:hAnsi="Consolas"/>
       <w:b/>
       <w:i/>
-      <w:color w:val="8F5902"/>
-      <w:sz w:val="22"/>
-      <w:shd w:val="clear" w:color="auto" w:fill="F8F8F8"/>
-    </w:rPr>
-  </w:style>
-  <w:style w:type="character" w:customStyle="1" w:styleId="CommentVarTok">
-    <w:name w:val="CommentVarTok"/>
-    <w:basedOn w:val="VerbatimChar"/>
-    <w:rPr>
-      <w:rFonts w:ascii="Consolas" w:hAnsi="Consolas"/>
-      <w:b/>
-      <w:i/>
-      <w:color w:val="8F5902"/>
-      <w:sz w:val="22"/>
-      <w:shd w:val="clear" w:color="auto" w:fill="F8F8F8"/>
-    </w:rPr>
-  </w:style>
-  <w:style w:type="character" w:customStyle="1" w:styleId="OtherTok">
-    <w:name w:val="OtherTok"/>
-    <w:basedOn w:val="VerbatimChar"/>
-    <w:rPr>
-      <w:rFonts w:ascii="Consolas" w:hAnsi="Consolas"/>
-      <w:color w:val="8F5902"/>
-      <w:sz w:val="22"/>
-      <w:shd w:val="clear" w:color="auto" w:fill="F8F8F8"/>
-    </w:rPr>
-  </w:style>
-  <w:style w:type="character" w:customStyle="1" w:styleId="FunctionTok">
-    <w:name w:val="FunctionTok"/>
-    <w:basedOn w:val="VerbatimChar"/>
-    <w:rPr>
-      <w:rFonts w:ascii="Consolas" w:hAnsi="Consolas"/>
-      <w:color w:val="000000"/>
-      <w:sz w:val="22"/>
-      <w:shd w:val="clear" w:color="auto" w:fill="F8F8F8"/>
-    </w:rPr>
-  </w:style>
-  <w:style w:type="character" w:customStyle="1" w:styleId="VariableTok">
-    <w:name w:val="VariableTok"/>
-    <w:basedOn w:val="VerbatimChar"/>
-    <w:rPr>
-      <w:rFonts w:ascii="Consolas" w:hAnsi="Consolas"/>
-      <w:color w:val="000000"/>
-      <w:sz w:val="22"/>
-      <w:shd w:val="clear" w:color="auto" w:fill="F8F8F8"/>
-    </w:rPr>
-  </w:style>
-  <w:style w:type="character" w:customStyle="1" w:styleId="ControlFlowTok">
-    <w:name w:val="ControlFlowTok"/>
-    <w:basedOn w:val="VerbatimChar"/>
-    <w:rPr>
-      <w:rFonts w:ascii="Consolas" w:hAnsi="Consolas"/>
-      <w:b/>
-      <w:color w:val="204A87"/>
-      <w:sz w:val="22"/>
-      <w:shd w:val="clear" w:color="auto" w:fill="F8F8F8"/>
-    </w:rPr>
-  </w:style>
-  <w:style w:type="character" w:customStyle="1" w:styleId="OperatorTok">
-    <w:name w:val="OperatorTok"/>
-    <w:basedOn w:val="VerbatimChar"/>
-    <w:rPr>
-      <w:rFonts w:ascii="Consolas" w:hAnsi="Consolas"/>
-      <w:b/>
-      <w:color w:val="CE5C00"/>
-      <w:sz w:val="22"/>
-      <w:shd w:val="clear" w:color="auto" w:fill="F8F8F8"/>
-    </w:rPr>
-  </w:style>
-  <w:style w:type="character" w:customStyle="1" w:styleId="BuiltInTok">
-    <w:name w:val="BuiltInTok"/>
-    <w:basedOn w:val="VerbatimChar"/>
-    <w:rPr>
-      <w:rFonts w:ascii="Consolas" w:hAnsi="Consolas"/>
-      <w:sz w:val="22"/>
-      <w:shd w:val="clear" w:color="auto" w:fill="F8F8F8"/>
-    </w:rPr>
-  </w:style>
-  <w:style w:type="character" w:customStyle="1" w:styleId="ExtensionTok">
-    <w:name w:val="ExtensionTok"/>
-    <w:basedOn w:val="VerbatimChar"/>
-    <w:rPr>
-      <w:rFonts w:ascii="Consolas" w:hAnsi="Consolas"/>
-      <w:sz w:val="22"/>
-      <w:shd w:val="clear" w:color="auto" w:fill="F8F8F8"/>
-    </w:rPr>
-  </w:style>
-  <w:style w:type="character" w:customStyle="1" w:styleId="PreprocessorTok">
-    <w:name w:val="PreprocessorTok"/>
-    <w:basedOn w:val="VerbatimChar"/>
-    <w:rPr>
-      <w:rFonts w:ascii="Consolas" w:hAnsi="Consolas"/>
-      <w:i/>
-      <w:color w:val="8F5902"/>
-      <w:sz w:val="22"/>
-      <w:shd w:val="clear" w:color="auto" w:fill="F8F8F8"/>
-    </w:rPr>
-  </w:style>
-  <w:style w:type="character" w:customStyle="1" w:styleId="AttributeTok">
-    <w:name w:val="AttributeTok"/>
-    <w:basedOn w:val="VerbatimChar"/>
-    <w:rPr>
-      <w:rFonts w:ascii="Consolas" w:hAnsi="Consolas"/>
-      <w:color w:val="C4A000"/>
-      <w:sz w:val="22"/>
-      <w:shd w:val="clear" w:color="auto" w:fill="F8F8F8"/>
-    </w:rPr>
-  </w:style>
-  <w:style w:type="character" w:customStyle="1" w:styleId="RegionMarkerTok">
-    <w:name w:val="RegionMarkerTok"/>
-    <w:basedOn w:val="VerbatimChar"/>
-    <w:rPr>
-      <w:rFonts w:ascii="Consolas" w:hAnsi="Consolas"/>
-      <w:sz w:val="22"/>
-      <w:shd w:val="clear" w:color="auto" w:fill="F8F8F8"/>
-    </w:rPr>
-  </w:style>
-  <w:style w:type="character" w:customStyle="1" w:styleId="InformationTok">
-    <w:name w:val="InformationTok"/>
-    <w:basedOn w:val="VerbatimChar"/>
-    <w:rPr>
-      <w:rFonts w:ascii="Consolas" w:hAnsi="Consolas"/>
-      <w:b/>
-      <w:i/>
-      <w:color w:val="8F5902"/>
-      <w:sz w:val="22"/>
-      <w:shd w:val="clear" w:color="auto" w:fill="F8F8F8"/>
-    </w:rPr>
-  </w:style>
-  <w:style w:type="character" w:customStyle="1" w:styleId="WarningTok">
-    <w:name w:val="WarningTok"/>
-    <w:basedOn w:val="VerbatimChar"/>
-    <w:rPr>
-      <w:rFonts w:ascii="Consolas" w:hAnsi="Consolas"/>
-      <w:b/>
-      <w:i/>
-      <w:color w:val="8F5902"/>
-      <w:sz w:val="22"/>
-      <w:shd w:val="clear" w:color="auto" w:fill="F8F8F8"/>
-    </w:rPr>
-  </w:style>
-  <w:style w:type="character" w:customStyle="1" w:styleId="AlertTok">
-    <w:name w:val="AlertTok"/>
-    <w:basedOn w:val="VerbatimChar"/>
-    <w:rPr>
-      <w:rFonts w:ascii="Consolas" w:hAnsi="Consolas"/>
-      <w:color w:val="EF2929"/>
-      <w:sz w:val="22"/>
-      <w:shd w:val="clear" w:color="auto" w:fill="F8F8F8"/>
-    </w:rPr>
-  </w:style>
-  <w:style w:type="character" w:customStyle="1" w:styleId="ErrorTok">
-    <w:name w:val="ErrorTok"/>
-    <w:basedOn w:val="VerbatimChar"/>
-    <w:rPr>
-      <w:rFonts w:ascii="Consolas" w:hAnsi="Consolas"/>
-      <w:b/>
       <w:color w:val="A40000"/>
       <w:sz w:val="22"/>
       <w:shd w:val="clear" w:color="auto" w:fill="F8F8F8"/>
@@ -2551,6 +2847,7 @@
     <w:basedOn w:val="VerbatimChar"/>
     <w:rPr>
       <w:rFonts w:ascii="Consolas" w:hAnsi="Consolas"/>
+      <w:i/>
       <w:sz w:val="22"/>
       <w:shd w:val="clear" w:color="auto" w:fill="F8F8F8"/>
     </w:rPr>
@@ -2604,6 +2901,24 @@
     <w:link w:val="Footer"/>
     <w:uiPriority w:val="99"/>
     <w:rsid w:val="005B359F"/>
+  </w:style>
+  <w:style w:type="table" w:styleId="TableGrid">
+    <w:name w:val="Table Grid"/>
+    <w:basedOn w:val="TableNormal"/>
+    <w:rsid w:val="00CA77C4"/>
+    <w:pPr>
+      <w:spacing w:after="0"/>
+    </w:pPr>
+    <w:tblPr>
+      <w:tblBorders>
+        <w:top w:val="single" w:sz="4" w:space="0" w:color="auto"/>
+        <w:left w:val="single" w:sz="4" w:space="0" w:color="auto"/>
+        <w:bottom w:val="single" w:sz="4" w:space="0" w:color="auto"/>
+        <w:right w:val="single" w:sz="4" w:space="0" w:color="auto"/>
+        <w:insideH w:val="single" w:sz="4" w:space="0" w:color="auto"/>
+        <w:insideV w:val="single" w:sz="4" w:space="0" w:color="auto"/>
+      </w:tblBorders>
+    </w:tblPr>
   </w:style>
 </w:styles>
 </file>

</xml_diff>

<commit_message>
updated to fix nitrogen species unit display in section 2, (t) waters uses for section 2, and display of in-situ params in section 2 applicable standards
</commit_message>
<xml_diff>
--- a/rmd/draft_template.docx
+++ b/rmd/draft_template.docx
@@ -6,11 +6,9 @@
       <w:pPr>
         <w:pStyle w:val="SourceCode"/>
       </w:pPr>
-      <w:proofErr w:type="spellStart"/>
       <w:r>
         <w:t>Report_Automation</w:t>
       </w:r>
-      <w:proofErr w:type="spellEnd"/>
     </w:p>
     <w:p>
       <w:pPr>
@@ -23,21 +21,7 @@
         <w:rPr>
           <w:rFonts w:ascii="Arial" w:hAnsi="Arial" w:cs="Arial"/>
         </w:rPr>
-        <w:t xml:space="preserve">NYSDEC </w:t>
-      </w:r>
-      <w:proofErr w:type="gramStart"/>
-      <w:r>
-        <w:rPr>
-          <w:rFonts w:ascii="Arial" w:hAnsi="Arial" w:cs="Arial"/>
-        </w:rPr>
-        <w:t>SMAS :</w:t>
-      </w:r>
-      <w:proofErr w:type="gramEnd"/>
-      <w:r>
-        <w:rPr>
-          <w:rFonts w:ascii="Arial" w:hAnsi="Arial" w:cs="Arial"/>
-        </w:rPr>
-        <w:t xml:space="preserve"> Keleigh Reynolds</w:t>
+        <w:t>NYSDEC SMAS : Keleigh Reynolds</w:t>
       </w:r>
     </w:p>
     <w:p>
@@ -84,7 +68,6 @@
         <w:r>
           <w:rPr>
             <w:rStyle w:val="Hyperlink"/>
-            <w:rFonts w:cs="Arial"/>
             <w:color w:val="auto"/>
           </w:rPr>
           <w:t>http://rmarkdown.rstudio.com</w:t>
@@ -121,21 +104,7 @@
         <w:rPr>
           <w:rFonts w:cs="Arial"/>
         </w:rPr>
-        <w:t xml:space="preserve"> </w:t>
-      </w:r>
-      <w:proofErr w:type="gramStart"/>
-      <w:r>
-        <w:rPr>
-          <w:rFonts w:cs="Arial"/>
-        </w:rPr>
-        <w:t>button</w:t>
-      </w:r>
-      <w:proofErr w:type="gramEnd"/>
-      <w:r>
-        <w:rPr>
-          <w:rFonts w:cs="Arial"/>
-        </w:rPr>
-        <w:t xml:space="preserve"> a document will be generated that includes both content as well as the output of any embedded R code chunks within the document. You can embed an R code chunk like this:</w:t>
+        <w:t xml:space="preserve"> button a document will be generated that includes both content as well as the output of any embedded R code chunks within the document. You can embed an R code chunk like this:</w:t>
       </w:r>
     </w:p>
     <w:p>
@@ -148,7 +117,7 @@
       <w:r>
         <w:rPr>
           <w:rStyle w:val="KeywordTok"/>
-          <w:rFonts w:ascii="Arial" w:hAnsi="Arial" w:cs="Arial"/>
+          <w:rFonts w:ascii="Arial" w:hAnsi="Arial"/>
           <w:color w:val="auto"/>
         </w:rPr>
         <w:t>summary</w:t>
@@ -156,7 +125,7 @@
       <w:r>
         <w:rPr>
           <w:rStyle w:val="NormalTok"/>
-          <w:rFonts w:ascii="Arial" w:hAnsi="Arial" w:cs="Arial"/>
+          <w:rFonts w:ascii="Arial" w:hAnsi="Arial"/>
         </w:rPr>
         <w:t>(cars)</w:t>
       </w:r>
@@ -171,25 +140,32 @@
       <w:r>
         <w:rPr>
           <w:rStyle w:val="VerbatimChar"/>
-          <w:rFonts w:cs="Arial"/>
-        </w:rPr>
-        <w:t xml:space="preserve">##      speed           </w:t>
-      </w:r>
-      <w:proofErr w:type="spellStart"/>
+        </w:rPr>
+        <w:t xml:space="preserve">##      speed           dist       </w:t>
+      </w:r>
+      <w:r>
+        <w:rPr>
+          <w:rFonts w:cs="Arial"/>
+        </w:rPr>
+        <w:br/>
+      </w:r>
       <w:r>
         <w:rPr>
           <w:rStyle w:val="VerbatimChar"/>
-          <w:rFonts w:cs="Arial"/>
-        </w:rPr>
-        <w:t>dist</w:t>
-      </w:r>
-      <w:proofErr w:type="spellEnd"/>
+        </w:rPr>
+        <w:t xml:space="preserve">##  Min.   : 4.0   Min.   :  2.00  </w:t>
+      </w:r>
+      <w:r>
+        <w:rPr>
+          <w:rFonts w:cs="Arial"/>
+        </w:rPr>
+        <w:br/>
+      </w:r>
       <w:r>
         <w:rPr>
           <w:rStyle w:val="VerbatimChar"/>
-          <w:rFonts w:cs="Arial"/>
-        </w:rPr>
-        <w:t xml:space="preserve">       </w:t>
+        </w:rPr>
+        <w:t xml:space="preserve">##  1st Qu.:12.0   1st Qu.: 26.00  </w:t>
       </w:r>
       <w:r>
         <w:rPr>
@@ -200,25 +176,32 @@
       <w:r>
         <w:rPr>
           <w:rStyle w:val="VerbatimChar"/>
-          <w:rFonts w:cs="Arial"/>
-        </w:rPr>
-        <w:t>#</w:t>
-      </w:r>
-      <w:proofErr w:type="gramStart"/>
+        </w:rPr>
+        <w:t xml:space="preserve">##  Median :15.0   Median : 36.00  </w:t>
+      </w:r>
+      <w:r>
+        <w:rPr>
+          <w:rFonts w:cs="Arial"/>
+        </w:rPr>
+        <w:br/>
+      </w:r>
       <w:r>
         <w:rPr>
           <w:rStyle w:val="VerbatimChar"/>
-          <w:rFonts w:cs="Arial"/>
-        </w:rPr>
-        <w:t>#  Min.</w:t>
-      </w:r>
-      <w:proofErr w:type="gramEnd"/>
+        </w:rPr>
+        <w:t xml:space="preserve">##  Mean   :15.4   Mean   : 42.98  </w:t>
+      </w:r>
+      <w:r>
+        <w:rPr>
+          <w:rFonts w:cs="Arial"/>
+        </w:rPr>
+        <w:br/>
+      </w:r>
       <w:r>
         <w:rPr>
           <w:rStyle w:val="VerbatimChar"/>
-          <w:rFonts w:cs="Arial"/>
-        </w:rPr>
-        <w:t xml:space="preserve">   : 4.0   Min.   :  2.00  </w:t>
+        </w:rPr>
+        <w:t xml:space="preserve">##  3rd Qu.:19.0   3rd Qu.: 56.00  </w:t>
       </w:r>
       <w:r>
         <w:rPr>
@@ -229,59 +212,6 @@
       <w:r>
         <w:rPr>
           <w:rStyle w:val="VerbatimChar"/>
-          <w:rFonts w:cs="Arial"/>
-        </w:rPr>
-        <w:t xml:space="preserve">##  1st Qu.:12.0   1st Qu.: 26.00  </w:t>
-      </w:r>
-      <w:r>
-        <w:rPr>
-          <w:rFonts w:cs="Arial"/>
-        </w:rPr>
-        <w:br/>
-      </w:r>
-      <w:r>
-        <w:rPr>
-          <w:rStyle w:val="VerbatimChar"/>
-          <w:rFonts w:cs="Arial"/>
-        </w:rPr>
-        <w:t xml:space="preserve">##  Median :15.0   Median : 36.00  </w:t>
-      </w:r>
-      <w:r>
-        <w:rPr>
-          <w:rFonts w:cs="Arial"/>
-        </w:rPr>
-        <w:br/>
-      </w:r>
-      <w:r>
-        <w:rPr>
-          <w:rStyle w:val="VerbatimChar"/>
-          <w:rFonts w:cs="Arial"/>
-        </w:rPr>
-        <w:t xml:space="preserve">##  Mean   :15.4   Mean   : 42.98  </w:t>
-      </w:r>
-      <w:r>
-        <w:rPr>
-          <w:rFonts w:cs="Arial"/>
-        </w:rPr>
-        <w:br/>
-      </w:r>
-      <w:r>
-        <w:rPr>
-          <w:rStyle w:val="VerbatimChar"/>
-          <w:rFonts w:cs="Arial"/>
-        </w:rPr>
-        <w:t xml:space="preserve">##  3rd Qu.:19.0   3rd Qu.: 56.00  </w:t>
-      </w:r>
-      <w:r>
-        <w:rPr>
-          <w:rFonts w:cs="Arial"/>
-        </w:rPr>
-        <w:br/>
-      </w:r>
-      <w:r>
-        <w:rPr>
-          <w:rStyle w:val="VerbatimChar"/>
-          <w:rFonts w:cs="Arial"/>
         </w:rPr>
         <w:t>##  Max.   :25.0   Max.   :120.00</w:t>
       </w:r>
@@ -319,7 +249,6 @@
         <w:r>
           <w:rPr>
             <w:rStyle w:val="Hyperlink"/>
-            <w:rFonts w:cs="Arial"/>
             <w:color w:val="auto"/>
           </w:rPr>
           <w:t>http://rmarkdown.rstudio.com</w:t>
@@ -356,21 +285,7 @@
         <w:rPr>
           <w:rFonts w:cs="Arial"/>
         </w:rPr>
-        <w:t xml:space="preserve"> </w:t>
-      </w:r>
-      <w:proofErr w:type="gramStart"/>
-      <w:r>
-        <w:rPr>
-          <w:rFonts w:cs="Arial"/>
-        </w:rPr>
-        <w:t>button</w:t>
-      </w:r>
-      <w:proofErr w:type="gramEnd"/>
-      <w:r>
-        <w:rPr>
-          <w:rFonts w:cs="Arial"/>
-        </w:rPr>
-        <w:t xml:space="preserve"> a document will be generated that includes both content as well as the output of any embedded R code chunks within the document. You can embed an R code chunk like this:</w:t>
+        <w:t xml:space="preserve"> button a document will be generated that includes both content as well as the output of any embedded R code chunks within the document. You can embed an R code chunk like this:</w:t>
       </w:r>
     </w:p>
     <w:p>
@@ -409,7 +324,6 @@
         <w:r>
           <w:rPr>
             <w:rStyle w:val="Hyperlink"/>
-            <w:rFonts w:cs="Arial"/>
             <w:color w:val="auto"/>
           </w:rPr>
           <w:t>http://rmarkdown.rstudio.com</w:t>
@@ -433,15 +347,7 @@
         <w:t>Knit</w:t>
       </w:r>
       <w:r>
-        <w:t xml:space="preserve"> </w:t>
-      </w:r>
-      <w:proofErr w:type="gramStart"/>
-      <w:r>
-        <w:t>button</w:t>
-      </w:r>
-      <w:proofErr w:type="gramEnd"/>
-      <w:r>
-        <w:t xml:space="preserve"> a document will be generated that includes both content as well as the output of any embedded R code chunks within the document. You can embed an R code chunk like this:</w:t>
+        <w:t xml:space="preserve"> button a document will be generated that includes both content as well as the output of any embedded R code chunks within the document. You can embed an R code chunk like this:</w:t>
       </w:r>
     </w:p>
     <w:p>
@@ -533,137 +439,11 @@
     <w:p>
       <w:pPr>
         <w:pStyle w:val="Caption"/>
-        <w:rPr>
-          <w:rFonts w:cs="Arial"/>
-          <w:i w:val="0"/>
-          <w:iCs/>
-        </w:rPr>
-      </w:pPr>
-      <w:r>
-        <w:rPr>
-          <w:rFonts w:cs="Arial"/>
-        </w:rPr>
+      </w:pPr>
+      <w:r>
         <w:t xml:space="preserve">Figure </w:t>
       </w:r>
-      <w:r>
-        <w:rPr>
-          <w:rFonts w:cs="Arial"/>
-        </w:rPr>
-        <w:fldChar w:fldCharType="begin"/>
-      </w:r>
-      <w:r>
-        <w:rPr>
-          <w:rFonts w:cs="Arial"/>
-        </w:rPr>
-        <w:instrText xml:space="preserve"> SEQ Figure \* ARABIC </w:instrText>
-      </w:r>
-      <w:r>
-        <w:rPr>
-          <w:rFonts w:cs="Arial"/>
-        </w:rPr>
-        <w:fldChar w:fldCharType="separate"/>
-      </w:r>
-      <w:r>
-        <w:rPr>
-          <w:rFonts w:cs="Arial"/>
-          <w:noProof/>
-        </w:rPr>
-        <w:t>1</w:t>
-      </w:r>
-      <w:r>
-        <w:rPr>
-          <w:rFonts w:cs="Arial"/>
-          <w:noProof/>
-        </w:rPr>
-        <w:fldChar w:fldCharType="end"/>
-      </w:r>
-      <w:r>
-        <w:rPr>
-          <w:rFonts w:cs="Arial"/>
-        </w:rPr>
-        <w:t>.</w:t>
-      </w:r>
-      <w:r>
-        <w:rPr>
-          <w:rFonts w:cs="Arial"/>
-        </w:rPr>
-        <w:t xml:space="preserve"> </w:t>
-      </w:r>
-      <w:r>
-        <w:rPr>
-          <w:rFonts w:cs="Arial"/>
-          <w:i w:val="0"/>
-          <w:iCs/>
-        </w:rPr>
-        <w:t>This is the caption.</w:t>
-      </w:r>
-    </w:p>
-    <w:p>
-      <w:pPr>
-        <w:pStyle w:val="Caption"/>
-        <w:rPr>
-          <w:rFonts w:cs="Arial"/>
-        </w:rPr>
-      </w:pPr>
-    </w:p>
-    <w:p>
-      <w:pPr>
-        <w:pStyle w:val="BodyText"/>
-        <w:rPr>
-          <w:rFonts w:cs="Arial"/>
-        </w:rPr>
-      </w:pPr>
-      <w:r>
-        <w:rPr>
-          <w:rFonts w:cs="Arial"/>
-        </w:rPr>
-        <w:t xml:space="preserve">Note that the </w:t>
-      </w:r>
-      <w:r>
-        <w:rPr>
-          <w:rStyle w:val="VerbatimChar"/>
-          <w:rFonts w:cs="Arial"/>
-        </w:rPr>
-        <w:t>echo = FALSE</w:t>
-      </w:r>
-      <w:r>
-        <w:rPr>
-          <w:rFonts w:cs="Arial"/>
-        </w:rPr>
-        <w:t xml:space="preserve"> parameter </w:t>
-      </w:r>
-      <w:proofErr w:type="gramStart"/>
-      <w:r>
-        <w:rPr>
-          <w:rFonts w:cs="Arial"/>
-        </w:rPr>
-        <w:t>was added</w:t>
-      </w:r>
-      <w:proofErr w:type="gramEnd"/>
-      <w:r>
-        <w:rPr>
-          <w:rFonts w:cs="Arial"/>
-        </w:rPr>
-        <w:t xml:space="preserve"> to the code chunk to prevent printing of the R code that generated the plot.</w:t>
-      </w:r>
-    </w:p>
-    <w:p>
-      <w:pPr>
-        <w:pStyle w:val="BodyText"/>
-        <w:rPr>
-          <w:rFonts w:cs="Arial"/>
-        </w:rPr>
-      </w:pPr>
-    </w:p>
-    <w:p>
-      <w:pPr>
-        <w:pStyle w:val="Caption"/>
-        <w:keepNext/>
-      </w:pPr>
-      <w:r>
-        <w:t xml:space="preserve">Table </w:t>
-      </w:r>
-      <w:fldSimple w:instr=" SEQ Table \* ARABIC ">
+      <w:fldSimple w:instr=" SEQ Figure \* ARABIC ">
         <w:r>
           <w:rPr>
             <w:noProof/>
@@ -671,6 +451,80 @@
           <w:t>1</w:t>
         </w:r>
       </w:fldSimple>
+      <w:r>
+        <w:t>.</w:t>
+      </w:r>
+      <w:r>
+        <w:t xml:space="preserve"> This is the caption.</w:t>
+      </w:r>
+    </w:p>
+    <w:p>
+      <w:pPr>
+        <w:pStyle w:val="Caption"/>
+      </w:pPr>
+    </w:p>
+    <w:p>
+      <w:pPr>
+        <w:pStyle w:val="BodyText"/>
+        <w:rPr>
+          <w:rFonts w:cs="Arial"/>
+        </w:rPr>
+      </w:pPr>
+      <w:r>
+        <w:rPr>
+          <w:rFonts w:cs="Arial"/>
+        </w:rPr>
+        <w:t xml:space="preserve">Note that the </w:t>
+      </w:r>
+      <w:r>
+        <w:rPr>
+          <w:rStyle w:val="VerbatimChar"/>
+        </w:rPr>
+        <w:t>echo = FALSE</w:t>
+      </w:r>
+      <w:r>
+        <w:rPr>
+          <w:rFonts w:cs="Arial"/>
+        </w:rPr>
+        <w:t xml:space="preserve"> parameter was added to the code chunk to prevent printing of the R code that generated the plot.</w:t>
+      </w:r>
+    </w:p>
+    <w:p>
+      <w:pPr>
+        <w:pStyle w:val="BodyText"/>
+        <w:rPr>
+          <w:rFonts w:cs="Arial"/>
+        </w:rPr>
+      </w:pPr>
+    </w:p>
+    <w:p>
+      <w:pPr>
+        <w:pStyle w:val="Caption"/>
+      </w:pPr>
+      <w:r>
+        <w:t xml:space="preserve">Table </w:t>
+      </w:r>
+      <w:r>
+        <w:fldChar w:fldCharType="begin"/>
+      </w:r>
+      <w:r>
+        <w:instrText xml:space="preserve"> SEQ Table \* ARABIC </w:instrText>
+      </w:r>
+      <w:r>
+        <w:fldChar w:fldCharType="separate"/>
+      </w:r>
+      <w:r>
+        <w:rPr>
+          <w:noProof/>
+        </w:rPr>
+        <w:t>1</w:t>
+      </w:r>
+      <w:r>
+        <w:rPr>
+          <w:noProof/>
+        </w:rPr>
+        <w:fldChar w:fldCharType="end"/>
+      </w:r>
       <w:r>
         <w:t xml:space="preserve">. </w:t>
       </w:r>
@@ -1252,7 +1106,7 @@
   <w:abstractNum w:abstractNumId="0" w15:restartNumberingAfterBreak="0">
     <w:nsid w:val="FFFFFF7C"/>
     <w:multiLevelType w:val="singleLevel"/>
-    <w:tmpl w:val="6E90F7FA"/>
+    <w:tmpl w:val="B372A6E0"/>
     <w:lvl w:ilvl="0">
       <w:start w:val="1"/>
       <w:numFmt w:val="decimal"/>
@@ -1269,7 +1123,7 @@
   <w:abstractNum w:abstractNumId="1" w15:restartNumberingAfterBreak="0">
     <w:nsid w:val="FFFFFF7D"/>
     <w:multiLevelType w:val="singleLevel"/>
-    <w:tmpl w:val="BF5472A4"/>
+    <w:tmpl w:val="7DE8915A"/>
     <w:lvl w:ilvl="0">
       <w:start w:val="1"/>
       <w:numFmt w:val="decimal"/>
@@ -1286,7 +1140,7 @@
   <w:abstractNum w:abstractNumId="2" w15:restartNumberingAfterBreak="0">
     <w:nsid w:val="FFFFFF7E"/>
     <w:multiLevelType w:val="singleLevel"/>
-    <w:tmpl w:val="4E347A2E"/>
+    <w:tmpl w:val="0BAE69DC"/>
     <w:lvl w:ilvl="0">
       <w:start w:val="1"/>
       <w:numFmt w:val="decimal"/>
@@ -1303,7 +1157,7 @@
   <w:abstractNum w:abstractNumId="3" w15:restartNumberingAfterBreak="0">
     <w:nsid w:val="FFFFFF7F"/>
     <w:multiLevelType w:val="singleLevel"/>
-    <w:tmpl w:val="36ACE492"/>
+    <w:tmpl w:val="8494C0CC"/>
     <w:lvl w:ilvl="0">
       <w:start w:val="1"/>
       <w:numFmt w:val="decimal"/>
@@ -1320,7 +1174,7 @@
   <w:abstractNum w:abstractNumId="4" w15:restartNumberingAfterBreak="0">
     <w:nsid w:val="FFFFFF80"/>
     <w:multiLevelType w:val="singleLevel"/>
-    <w:tmpl w:val="D3E221E8"/>
+    <w:tmpl w:val="3C2E27DE"/>
     <w:lvl w:ilvl="0">
       <w:start w:val="1"/>
       <w:numFmt w:val="bullet"/>
@@ -1340,7 +1194,7 @@
   <w:abstractNum w:abstractNumId="5" w15:restartNumberingAfterBreak="0">
     <w:nsid w:val="FFFFFF81"/>
     <w:multiLevelType w:val="singleLevel"/>
-    <w:tmpl w:val="02D61714"/>
+    <w:tmpl w:val="058AD224"/>
     <w:lvl w:ilvl="0">
       <w:start w:val="1"/>
       <w:numFmt w:val="bullet"/>
@@ -1360,7 +1214,7 @@
   <w:abstractNum w:abstractNumId="6" w15:restartNumberingAfterBreak="0">
     <w:nsid w:val="FFFFFF82"/>
     <w:multiLevelType w:val="singleLevel"/>
-    <w:tmpl w:val="A95E15EA"/>
+    <w:tmpl w:val="2F484874"/>
     <w:lvl w:ilvl="0">
       <w:start w:val="1"/>
       <w:numFmt w:val="bullet"/>
@@ -1380,7 +1234,7 @@
   <w:abstractNum w:abstractNumId="7" w15:restartNumberingAfterBreak="0">
     <w:nsid w:val="FFFFFF83"/>
     <w:multiLevelType w:val="singleLevel"/>
-    <w:tmpl w:val="ED940412"/>
+    <w:tmpl w:val="AD9E23BC"/>
     <w:lvl w:ilvl="0">
       <w:start w:val="1"/>
       <w:numFmt w:val="bullet"/>
@@ -1400,7 +1254,7 @@
   <w:abstractNum w:abstractNumId="8" w15:restartNumberingAfterBreak="0">
     <w:nsid w:val="FFFFFF88"/>
     <w:multiLevelType w:val="singleLevel"/>
-    <w:tmpl w:val="17AC7F12"/>
+    <w:tmpl w:val="F6B634A2"/>
     <w:lvl w:ilvl="0">
       <w:start w:val="1"/>
       <w:numFmt w:val="decimal"/>
@@ -1417,7 +1271,7 @@
   <w:abstractNum w:abstractNumId="9" w15:restartNumberingAfterBreak="0">
     <w:nsid w:val="FFFFFF89"/>
     <w:multiLevelType w:val="singleLevel"/>
-    <w:tmpl w:val="9900FB9A"/>
+    <w:tmpl w:val="B2866E8E"/>
     <w:lvl w:ilvl="0">
       <w:start w:val="1"/>
       <w:numFmt w:val="bullet"/>
@@ -2043,7 +1897,7 @@
   <w:style w:type="paragraph" w:default="1" w:styleId="Normal">
     <w:name w:val="Normal"/>
     <w:qFormat/>
-    <w:rsid w:val="004529D4"/>
+    <w:rsid w:val="00421C90"/>
     <w:rPr>
       <w:rFonts w:ascii="Arial" w:hAnsi="Arial"/>
     </w:rPr>
@@ -2410,11 +2264,12 @@
     <w:name w:val="caption"/>
     <w:basedOn w:val="Normal"/>
     <w:link w:val="CaptionChar"/>
-    <w:rsid w:val="00CA77C4"/>
+    <w:rsid w:val="00421C90"/>
     <w:pPr>
       <w:spacing w:after="120"/>
     </w:pPr>
     <w:rPr>
+      <w:rFonts w:cs="Arial"/>
       <w:i/>
     </w:rPr>
   </w:style>
@@ -2445,9 +2300,9 @@
     <w:name w:val="Caption Char"/>
     <w:basedOn w:val="DefaultParagraphFont"/>
     <w:link w:val="Caption"/>
-    <w:rsid w:val="00CA77C4"/>
-    <w:rPr>
-      <w:rFonts w:ascii="Arial" w:hAnsi="Arial"/>
+    <w:rsid w:val="00421C90"/>
+    <w:rPr>
+      <w:rFonts w:ascii="Arial" w:hAnsi="Arial" w:cs="Arial"/>
       <w:i/>
     </w:rPr>
   </w:style>
@@ -2457,7 +2312,7 @@
     <w:link w:val="SourceCode"/>
     <w:rsid w:val="008D2C6E"/>
     <w:rPr>
-      <w:rFonts w:ascii="Arial" w:hAnsi="Arial"/>
+      <w:rFonts w:ascii="Arial" w:hAnsi="Arial" w:cs="Arial"/>
       <w:i/>
       <w:shd w:val="clear" w:color="auto" w:fill="F8F8F8"/>
     </w:rPr>
@@ -2466,7 +2321,7 @@
     <w:name w:val="footnote reference"/>
     <w:basedOn w:val="CaptionChar"/>
     <w:rPr>
-      <w:rFonts w:ascii="Arial" w:hAnsi="Arial"/>
+      <w:rFonts w:ascii="Arial" w:hAnsi="Arial" w:cs="Arial"/>
       <w:i/>
       <w:vertAlign w:val="superscript"/>
     </w:rPr>
@@ -2475,7 +2330,7 @@
     <w:name w:val="Hyperlink"/>
     <w:basedOn w:val="CaptionChar"/>
     <w:rPr>
-      <w:rFonts w:ascii="Arial" w:hAnsi="Arial"/>
+      <w:rFonts w:ascii="Arial" w:hAnsi="Arial" w:cs="Arial"/>
       <w:i/>
       <w:color w:val="4F81BD" w:themeColor="accent1"/>
     </w:rPr>
@@ -2511,7 +2366,7 @@
     <w:name w:val="KeywordTok"/>
     <w:basedOn w:val="VerbatimChar"/>
     <w:rPr>
-      <w:rFonts w:ascii="Consolas" w:hAnsi="Consolas"/>
+      <w:rFonts w:ascii="Consolas" w:hAnsi="Consolas" w:cs="Arial"/>
       <w:b/>
       <w:i/>
       <w:color w:val="204A87"/>
@@ -2523,7 +2378,7 @@
     <w:name w:val="DataTypeTok"/>
     <w:basedOn w:val="VerbatimChar"/>
     <w:rPr>
-      <w:rFonts w:ascii="Consolas" w:hAnsi="Consolas"/>
+      <w:rFonts w:ascii="Consolas" w:hAnsi="Consolas" w:cs="Arial"/>
       <w:i/>
       <w:color w:val="204A87"/>
       <w:sz w:val="22"/>
@@ -2534,7 +2389,7 @@
     <w:name w:val="DecValTok"/>
     <w:basedOn w:val="VerbatimChar"/>
     <w:rPr>
-      <w:rFonts w:ascii="Consolas" w:hAnsi="Consolas"/>
+      <w:rFonts w:ascii="Consolas" w:hAnsi="Consolas" w:cs="Arial"/>
       <w:i/>
       <w:color w:val="0000CF"/>
       <w:sz w:val="22"/>
@@ -2545,7 +2400,7 @@
     <w:name w:val="BaseNTok"/>
     <w:basedOn w:val="VerbatimChar"/>
     <w:rPr>
-      <w:rFonts w:ascii="Consolas" w:hAnsi="Consolas"/>
+      <w:rFonts w:ascii="Consolas" w:hAnsi="Consolas" w:cs="Arial"/>
       <w:i/>
       <w:color w:val="0000CF"/>
       <w:sz w:val="22"/>
@@ -2556,7 +2411,7 @@
     <w:name w:val="FloatTok"/>
     <w:basedOn w:val="VerbatimChar"/>
     <w:rPr>
-      <w:rFonts w:ascii="Consolas" w:hAnsi="Consolas"/>
+      <w:rFonts w:ascii="Consolas" w:hAnsi="Consolas" w:cs="Arial"/>
       <w:i/>
       <w:color w:val="0000CF"/>
       <w:sz w:val="22"/>
@@ -2567,7 +2422,7 @@
     <w:name w:val="ConstantTok"/>
     <w:basedOn w:val="VerbatimChar"/>
     <w:rPr>
-      <w:rFonts w:ascii="Consolas" w:hAnsi="Consolas"/>
+      <w:rFonts w:ascii="Consolas" w:hAnsi="Consolas" w:cs="Arial"/>
       <w:i/>
       <w:color w:val="000000"/>
       <w:sz w:val="22"/>
@@ -2578,7 +2433,7 @@
     <w:name w:val="CharTok"/>
     <w:basedOn w:val="VerbatimChar"/>
     <w:rPr>
-      <w:rFonts w:ascii="Consolas" w:hAnsi="Consolas"/>
+      <w:rFonts w:ascii="Consolas" w:hAnsi="Consolas" w:cs="Arial"/>
       <w:i/>
       <w:color w:val="4E9A06"/>
       <w:sz w:val="22"/>
@@ -2589,7 +2444,7 @@
     <w:name w:val="SpecialCharTok"/>
     <w:basedOn w:val="VerbatimChar"/>
     <w:rPr>
-      <w:rFonts w:ascii="Consolas" w:hAnsi="Consolas"/>
+      <w:rFonts w:ascii="Consolas" w:hAnsi="Consolas" w:cs="Arial"/>
       <w:i/>
       <w:color w:val="000000"/>
       <w:sz w:val="22"/>
@@ -2600,7 +2455,7 @@
     <w:name w:val="StringTok"/>
     <w:basedOn w:val="VerbatimChar"/>
     <w:rPr>
-      <w:rFonts w:ascii="Consolas" w:hAnsi="Consolas"/>
+      <w:rFonts w:ascii="Consolas" w:hAnsi="Consolas" w:cs="Arial"/>
       <w:i/>
       <w:color w:val="4E9A06"/>
       <w:sz w:val="22"/>
@@ -2611,7 +2466,7 @@
     <w:name w:val="VerbatimStringTok"/>
     <w:basedOn w:val="VerbatimChar"/>
     <w:rPr>
-      <w:rFonts w:ascii="Consolas" w:hAnsi="Consolas"/>
+      <w:rFonts w:ascii="Consolas" w:hAnsi="Consolas" w:cs="Arial"/>
       <w:i/>
       <w:color w:val="4E9A06"/>
       <w:sz w:val="22"/>
@@ -2622,7 +2477,7 @@
     <w:name w:val="SpecialStringTok"/>
     <w:basedOn w:val="VerbatimChar"/>
     <w:rPr>
-      <w:rFonts w:ascii="Consolas" w:hAnsi="Consolas"/>
+      <w:rFonts w:ascii="Consolas" w:hAnsi="Consolas" w:cs="Arial"/>
       <w:i/>
       <w:color w:val="4E9A06"/>
       <w:sz w:val="22"/>
@@ -2633,7 +2488,7 @@
     <w:name w:val="ImportTok"/>
     <w:basedOn w:val="VerbatimChar"/>
     <w:rPr>
-      <w:rFonts w:ascii="Consolas" w:hAnsi="Consolas"/>
+      <w:rFonts w:ascii="Consolas" w:hAnsi="Consolas" w:cs="Arial"/>
       <w:i/>
       <w:sz w:val="22"/>
       <w:shd w:val="clear" w:color="auto" w:fill="F8F8F8"/>
@@ -2643,7 +2498,7 @@
     <w:name w:val="CommentTok"/>
     <w:basedOn w:val="VerbatimChar"/>
     <w:rPr>
-      <w:rFonts w:ascii="Consolas" w:hAnsi="Consolas"/>
+      <w:rFonts w:ascii="Consolas" w:hAnsi="Consolas" w:cs="Arial"/>
       <w:i w:val="0"/>
       <w:color w:val="8F5902"/>
       <w:sz w:val="22"/>
@@ -2654,7 +2509,7 @@
     <w:name w:val="DocumentationTok"/>
     <w:basedOn w:val="VerbatimChar"/>
     <w:rPr>
-      <w:rFonts w:ascii="Consolas" w:hAnsi="Consolas"/>
+      <w:rFonts w:ascii="Consolas" w:hAnsi="Consolas" w:cs="Arial"/>
       <w:b/>
       <w:i w:val="0"/>
       <w:color w:val="8F5902"/>
@@ -2666,7 +2521,7 @@
     <w:name w:val="AnnotationTok"/>
     <w:basedOn w:val="VerbatimChar"/>
     <w:rPr>
-      <w:rFonts w:ascii="Consolas" w:hAnsi="Consolas"/>
+      <w:rFonts w:ascii="Consolas" w:hAnsi="Consolas" w:cs="Arial"/>
       <w:b/>
       <w:i w:val="0"/>
       <w:color w:val="8F5902"/>
@@ -2678,7 +2533,7 @@
     <w:name w:val="CommentVarTok"/>
     <w:basedOn w:val="VerbatimChar"/>
     <w:rPr>
-      <w:rFonts w:ascii="Consolas" w:hAnsi="Consolas"/>
+      <w:rFonts w:ascii="Consolas" w:hAnsi="Consolas" w:cs="Arial"/>
       <w:b/>
       <w:i w:val="0"/>
       <w:color w:val="8F5902"/>
@@ -2690,7 +2545,7 @@
     <w:name w:val="OtherTok"/>
     <w:basedOn w:val="VerbatimChar"/>
     <w:rPr>
-      <w:rFonts w:ascii="Consolas" w:hAnsi="Consolas"/>
+      <w:rFonts w:ascii="Consolas" w:hAnsi="Consolas" w:cs="Arial"/>
       <w:i/>
       <w:color w:val="8F5902"/>
       <w:sz w:val="22"/>
@@ -2701,7 +2556,7 @@
     <w:name w:val="FunctionTok"/>
     <w:basedOn w:val="VerbatimChar"/>
     <w:rPr>
-      <w:rFonts w:ascii="Consolas" w:hAnsi="Consolas"/>
+      <w:rFonts w:ascii="Consolas" w:hAnsi="Consolas" w:cs="Arial"/>
       <w:i/>
       <w:color w:val="000000"/>
       <w:sz w:val="22"/>
@@ -2712,7 +2567,7 @@
     <w:name w:val="VariableTok"/>
     <w:basedOn w:val="VerbatimChar"/>
     <w:rPr>
-      <w:rFonts w:ascii="Consolas" w:hAnsi="Consolas"/>
+      <w:rFonts w:ascii="Consolas" w:hAnsi="Consolas" w:cs="Arial"/>
       <w:i/>
       <w:color w:val="000000"/>
       <w:sz w:val="22"/>
@@ -2723,7 +2578,7 @@
     <w:name w:val="ControlFlowTok"/>
     <w:basedOn w:val="VerbatimChar"/>
     <w:rPr>
-      <w:rFonts w:ascii="Consolas" w:hAnsi="Consolas"/>
+      <w:rFonts w:ascii="Consolas" w:hAnsi="Consolas" w:cs="Arial"/>
       <w:b/>
       <w:i/>
       <w:color w:val="204A87"/>
@@ -2735,7 +2590,7 @@
     <w:name w:val="OperatorTok"/>
     <w:basedOn w:val="VerbatimChar"/>
     <w:rPr>
-      <w:rFonts w:ascii="Consolas" w:hAnsi="Consolas"/>
+      <w:rFonts w:ascii="Consolas" w:hAnsi="Consolas" w:cs="Arial"/>
       <w:b/>
       <w:i/>
       <w:color w:val="CE5C00"/>
@@ -2747,7 +2602,7 @@
     <w:name w:val="BuiltInTok"/>
     <w:basedOn w:val="VerbatimChar"/>
     <w:rPr>
-      <w:rFonts w:ascii="Consolas" w:hAnsi="Consolas"/>
+      <w:rFonts w:ascii="Consolas" w:hAnsi="Consolas" w:cs="Arial"/>
       <w:i/>
       <w:sz w:val="22"/>
       <w:shd w:val="clear" w:color="auto" w:fill="F8F8F8"/>
@@ -2757,7 +2612,7 @@
     <w:name w:val="ExtensionTok"/>
     <w:basedOn w:val="VerbatimChar"/>
     <w:rPr>
-      <w:rFonts w:ascii="Consolas" w:hAnsi="Consolas"/>
+      <w:rFonts w:ascii="Consolas" w:hAnsi="Consolas" w:cs="Arial"/>
       <w:i/>
       <w:sz w:val="22"/>
       <w:shd w:val="clear" w:color="auto" w:fill="F8F8F8"/>
@@ -2767,7 +2622,7 @@
     <w:name w:val="PreprocessorTok"/>
     <w:basedOn w:val="VerbatimChar"/>
     <w:rPr>
-      <w:rFonts w:ascii="Consolas" w:hAnsi="Consolas"/>
+      <w:rFonts w:ascii="Consolas" w:hAnsi="Consolas" w:cs="Arial"/>
       <w:i w:val="0"/>
       <w:color w:val="8F5902"/>
       <w:sz w:val="22"/>
@@ -2778,7 +2633,7 @@
     <w:name w:val="AttributeTok"/>
     <w:basedOn w:val="VerbatimChar"/>
     <w:rPr>
-      <w:rFonts w:ascii="Consolas" w:hAnsi="Consolas"/>
+      <w:rFonts w:ascii="Consolas" w:hAnsi="Consolas" w:cs="Arial"/>
       <w:i/>
       <w:color w:val="C4A000"/>
       <w:sz w:val="22"/>
@@ -2789,7 +2644,7 @@
     <w:name w:val="RegionMarkerTok"/>
     <w:basedOn w:val="VerbatimChar"/>
     <w:rPr>
-      <w:rFonts w:ascii="Consolas" w:hAnsi="Consolas"/>
+      <w:rFonts w:ascii="Consolas" w:hAnsi="Consolas" w:cs="Arial"/>
       <w:i/>
       <w:sz w:val="22"/>
       <w:shd w:val="clear" w:color="auto" w:fill="F8F8F8"/>
@@ -2799,7 +2654,7 @@
     <w:name w:val="InformationTok"/>
     <w:basedOn w:val="VerbatimChar"/>
     <w:rPr>
-      <w:rFonts w:ascii="Consolas" w:hAnsi="Consolas"/>
+      <w:rFonts w:ascii="Consolas" w:hAnsi="Consolas" w:cs="Arial"/>
       <w:b/>
       <w:i w:val="0"/>
       <w:color w:val="8F5902"/>
@@ -2811,7 +2666,7 @@
     <w:name w:val="WarningTok"/>
     <w:basedOn w:val="VerbatimChar"/>
     <w:rPr>
-      <w:rFonts w:ascii="Consolas" w:hAnsi="Consolas"/>
+      <w:rFonts w:ascii="Consolas" w:hAnsi="Consolas" w:cs="Arial"/>
       <w:b/>
       <w:i w:val="0"/>
       <w:color w:val="8F5902"/>
@@ -2823,7 +2678,7 @@
     <w:name w:val="AlertTok"/>
     <w:basedOn w:val="VerbatimChar"/>
     <w:rPr>
-      <w:rFonts w:ascii="Consolas" w:hAnsi="Consolas"/>
+      <w:rFonts w:ascii="Consolas" w:hAnsi="Consolas" w:cs="Arial"/>
       <w:i/>
       <w:color w:val="EF2929"/>
       <w:sz w:val="22"/>
@@ -2834,7 +2689,7 @@
     <w:name w:val="ErrorTok"/>
     <w:basedOn w:val="VerbatimChar"/>
     <w:rPr>
-      <w:rFonts w:ascii="Consolas" w:hAnsi="Consolas"/>
+      <w:rFonts w:ascii="Consolas" w:hAnsi="Consolas" w:cs="Arial"/>
       <w:b/>
       <w:i/>
       <w:color w:val="A40000"/>
@@ -2846,7 +2701,7 @@
     <w:name w:val="NormalTok"/>
     <w:basedOn w:val="VerbatimChar"/>
     <w:rPr>
-      <w:rFonts w:ascii="Consolas" w:hAnsi="Consolas"/>
+      <w:rFonts w:ascii="Consolas" w:hAnsi="Consolas" w:cs="Arial"/>
       <w:i/>
       <w:sz w:val="22"/>
       <w:shd w:val="clear" w:color="auto" w:fill="F8F8F8"/>

</xml_diff>